<commit_message>
ultima version de taller
</commit_message>
<xml_diff>
--- a/U1/IREB/G4_Informe_Matriz_IREB.docx
+++ b/U1/IREB/G4_Informe_Matriz_IREB.docx
@@ -1360,7 +1360,6 @@
               <w:bottom w:val="nil"/>
               <w:right w:val="nil"/>
             </w:tcBorders>
-            <w:shd w:val="clear" w:color="auto" w:fill="auto"/>
             <w:noWrap/>
             <w:vAlign w:val="center"/>
             <w:hideMark/>
@@ -2800,7 +2799,6 @@
               <w:bottom w:val="nil"/>
               <w:right w:val="nil"/>
             </w:tcBorders>
-            <w:shd w:val="clear" w:color="auto" w:fill="auto"/>
             <w:noWrap/>
             <w:vAlign w:val="center"/>
             <w:hideMark/>
@@ -2840,7 +2838,6 @@
               <w:bottom w:val="nil"/>
               <w:right w:val="nil"/>
             </w:tcBorders>
-            <w:shd w:val="clear" w:color="auto" w:fill="auto"/>
             <w:noWrap/>
             <w:vAlign w:val="bottom"/>
             <w:hideMark/>
@@ -2872,7 +2869,6 @@
               <w:bottom w:val="nil"/>
               <w:right w:val="nil"/>
             </w:tcBorders>
-            <w:shd w:val="clear" w:color="auto" w:fill="auto"/>
             <w:noWrap/>
             <w:vAlign w:val="bottom"/>
             <w:hideMark/>
@@ -2910,7 +2906,6 @@
               <w:bottom w:val="nil"/>
               <w:right w:val="nil"/>
             </w:tcBorders>
-            <w:shd w:val="clear" w:color="auto" w:fill="auto"/>
             <w:noWrap/>
             <w:vAlign w:val="center"/>
             <w:hideMark/>
@@ -2950,7 +2945,6 @@
               <w:bottom w:val="nil"/>
               <w:right w:val="nil"/>
             </w:tcBorders>
-            <w:shd w:val="clear" w:color="auto" w:fill="auto"/>
             <w:noWrap/>
             <w:vAlign w:val="bottom"/>
             <w:hideMark/>
@@ -2982,7 +2976,6 @@
               <w:bottom w:val="nil"/>
               <w:right w:val="nil"/>
             </w:tcBorders>
-            <w:shd w:val="clear" w:color="auto" w:fill="auto"/>
             <w:noWrap/>
             <w:vAlign w:val="bottom"/>
             <w:hideMark/>
@@ -3020,7 +3013,6 @@
               <w:bottom w:val="single" w:sz="4" w:space="0" w:color="000000"/>
               <w:right w:val="nil"/>
             </w:tcBorders>
-            <w:shd w:val="clear" w:color="auto" w:fill="auto"/>
             <w:noWrap/>
             <w:vAlign w:val="center"/>
             <w:hideMark/>
@@ -3931,7 +3923,6 @@
               <w:bottom w:val="nil"/>
               <w:right w:val="nil"/>
             </w:tcBorders>
-            <w:shd w:val="clear" w:color="auto" w:fill="auto"/>
             <w:noWrap/>
             <w:vAlign w:val="center"/>
             <w:hideMark/>
@@ -3971,7 +3962,6 @@
               <w:bottom w:val="nil"/>
               <w:right w:val="nil"/>
             </w:tcBorders>
-            <w:shd w:val="clear" w:color="auto" w:fill="auto"/>
             <w:noWrap/>
             <w:vAlign w:val="bottom"/>
             <w:hideMark/>
@@ -4004,7 +3994,6 @@
               <w:bottom w:val="nil"/>
               <w:right w:val="nil"/>
             </w:tcBorders>
-            <w:shd w:val="clear" w:color="auto" w:fill="auto"/>
             <w:noWrap/>
             <w:vAlign w:val="bottom"/>
             <w:hideMark/>
@@ -4042,7 +4031,6 @@
               <w:bottom w:val="nil"/>
               <w:right w:val="nil"/>
             </w:tcBorders>
-            <w:shd w:val="clear" w:color="auto" w:fill="auto"/>
             <w:noWrap/>
             <w:vAlign w:val="center"/>
             <w:hideMark/>
@@ -4082,7 +4070,6 @@
               <w:bottom w:val="nil"/>
               <w:right w:val="nil"/>
             </w:tcBorders>
-            <w:shd w:val="clear" w:color="auto" w:fill="auto"/>
             <w:noWrap/>
             <w:vAlign w:val="bottom"/>
             <w:hideMark/>
@@ -4115,7 +4102,6 @@
               <w:bottom w:val="nil"/>
               <w:right w:val="nil"/>
             </w:tcBorders>
-            <w:shd w:val="clear" w:color="auto" w:fill="auto"/>
             <w:noWrap/>
             <w:vAlign w:val="bottom"/>
             <w:hideMark/>
@@ -4153,7 +4139,6 @@
               <w:bottom w:val="nil"/>
               <w:right w:val="nil"/>
             </w:tcBorders>
-            <w:shd w:val="clear" w:color="auto" w:fill="auto"/>
             <w:noWrap/>
             <w:vAlign w:val="center"/>
           </w:tcPr>
@@ -4181,7 +4166,6 @@
               <w:bottom w:val="nil"/>
               <w:right w:val="nil"/>
             </w:tcBorders>
-            <w:shd w:val="clear" w:color="auto" w:fill="auto"/>
             <w:noWrap/>
             <w:vAlign w:val="bottom"/>
           </w:tcPr>
@@ -4206,7 +4190,6 @@
               <w:bottom w:val="nil"/>
               <w:right w:val="nil"/>
             </w:tcBorders>
-            <w:shd w:val="clear" w:color="auto" w:fill="auto"/>
             <w:noWrap/>
             <w:vAlign w:val="bottom"/>
           </w:tcPr>
@@ -4236,7 +4219,6 @@
               <w:bottom w:val="nil"/>
               <w:right w:val="nil"/>
             </w:tcBorders>
-            <w:shd w:val="clear" w:color="auto" w:fill="auto"/>
             <w:noWrap/>
             <w:vAlign w:val="center"/>
             <w:hideMark/>
@@ -4864,7 +4846,6 @@
               <w:bottom w:val="nil"/>
               <w:right w:val="nil"/>
             </w:tcBorders>
-            <w:shd w:val="clear" w:color="auto" w:fill="auto"/>
             <w:noWrap/>
             <w:vAlign w:val="center"/>
             <w:hideMark/>
@@ -4904,7 +4885,6 @@
               <w:bottom w:val="nil"/>
               <w:right w:val="nil"/>
             </w:tcBorders>
-            <w:shd w:val="clear" w:color="auto" w:fill="auto"/>
             <w:noWrap/>
             <w:vAlign w:val="bottom"/>
             <w:hideMark/>
@@ -4937,7 +4917,6 @@
               <w:bottom w:val="nil"/>
               <w:right w:val="nil"/>
             </w:tcBorders>
-            <w:shd w:val="clear" w:color="auto" w:fill="auto"/>
             <w:noWrap/>
             <w:vAlign w:val="bottom"/>
             <w:hideMark/>
@@ -4975,7 +4954,6 @@
               <w:bottom w:val="nil"/>
               <w:right w:val="nil"/>
             </w:tcBorders>
-            <w:shd w:val="clear" w:color="auto" w:fill="auto"/>
             <w:noWrap/>
             <w:vAlign w:val="center"/>
             <w:hideMark/>
@@ -5015,7 +4993,6 @@
               <w:bottom w:val="nil"/>
               <w:right w:val="nil"/>
             </w:tcBorders>
-            <w:shd w:val="clear" w:color="auto" w:fill="auto"/>
             <w:noWrap/>
             <w:vAlign w:val="bottom"/>
             <w:hideMark/>
@@ -5048,7 +5025,6 @@
               <w:bottom w:val="nil"/>
               <w:right w:val="nil"/>
             </w:tcBorders>
-            <w:shd w:val="clear" w:color="auto" w:fill="auto"/>
             <w:noWrap/>
             <w:vAlign w:val="bottom"/>
             <w:hideMark/>
@@ -7231,15 +7207,22 @@
         <w:t xml:space="preserve">: </w:t>
       </w:r>
       <w:r>
+        <w:rPr>
+          <w:rFonts w:ascii="Times New Roman" w:hAnsi="Times New Roman" w:cs="Times New Roman"/>
+        </w:rPr>
         <w:t xml:space="preserve">La documentación del requisito mantiene un </w:t>
       </w:r>
       <w:r>
         <w:rPr>
           <w:rStyle w:val="Textoennegrita"/>
+          <w:rFonts w:ascii="Times New Roman" w:hAnsi="Times New Roman" w:cs="Times New Roman"/>
         </w:rPr>
         <w:t>cumplimiento del 100 %</w:t>
       </w:r>
       <w:r>
+        <w:rPr>
+          <w:rFonts w:ascii="Times New Roman" w:hAnsi="Times New Roman" w:cs="Times New Roman"/>
+        </w:rPr>
         <w:t>, cumpliendo con todos los criterios establecidos por el estándar IEEE 830.</w:t>
       </w:r>
     </w:p>
@@ -7270,6 +7253,3802 @@
         </w:rPr>
         <w:t>El requisito presenta un 100 % de cumplimiento, evidenciando que fue acordado por todos los integrantes del equipo y no existen conflictos abiertos con respecto a su definición.</w:t>
       </w:r>
+    </w:p>
+    <w:p>
+      <w:pPr>
+        <w:spacing w:before="280" w:after="280" w:line="240" w:lineRule="auto"/>
+        <w:rPr>
+          <w:rFonts w:ascii="Times New Roman" w:eastAsia="Times New Roman" w:hAnsi="Times New Roman" w:cs="Times New Roman"/>
+          <w:b/>
+          <w:sz w:val="24"/>
+          <w:szCs w:val="24"/>
+        </w:rPr>
+      </w:pPr>
+      <w:r>
+        <w:rPr>
+          <w:rFonts w:ascii="Times New Roman" w:eastAsia="Times New Roman" w:hAnsi="Times New Roman" w:cs="Times New Roman"/>
+          <w:b/>
+          <w:sz w:val="24"/>
+          <w:szCs w:val="24"/>
+        </w:rPr>
+        <w:t>RF0</w:t>
+      </w:r>
+      <w:r>
+        <w:rPr>
+          <w:rFonts w:ascii="Times New Roman" w:eastAsia="Times New Roman" w:hAnsi="Times New Roman" w:cs="Times New Roman"/>
+          <w:b/>
+          <w:sz w:val="24"/>
+          <w:szCs w:val="24"/>
+        </w:rPr>
+        <w:t>5</w:t>
+      </w:r>
+      <w:r>
+        <w:rPr>
+          <w:rFonts w:ascii="Times New Roman" w:eastAsia="Times New Roman" w:hAnsi="Times New Roman" w:cs="Times New Roman"/>
+          <w:b/>
+          <w:sz w:val="24"/>
+          <w:szCs w:val="24"/>
+        </w:rPr>
+        <w:t xml:space="preserve"> Gestionar </w:t>
+      </w:r>
+      <w:r>
+        <w:rPr>
+          <w:rFonts w:ascii="Times New Roman" w:eastAsia="Times New Roman" w:hAnsi="Times New Roman" w:cs="Times New Roman"/>
+          <w:b/>
+          <w:sz w:val="24"/>
+          <w:szCs w:val="24"/>
+        </w:rPr>
+        <w:t>Perfiles</w:t>
+      </w:r>
+    </w:p>
+    <w:tbl>
+      <w:tblPr>
+        <w:tblW w:w="7908" w:type="dxa"/>
+        <w:tblCellMar>
+          <w:left w:w="70" w:type="dxa"/>
+          <w:right w:w="70" w:type="dxa"/>
+        </w:tblCellMar>
+        <w:tblLook w:val="04A0" w:firstRow="1" w:lastRow="0" w:firstColumn="1" w:lastColumn="0" w:noHBand="0" w:noVBand="1"/>
+      </w:tblPr>
+      <w:tblGrid>
+        <w:gridCol w:w="824"/>
+        <w:gridCol w:w="5249"/>
+        <w:gridCol w:w="976"/>
+        <w:gridCol w:w="859"/>
+      </w:tblGrid>
+      <w:tr>
+        <w:trPr>
+          <w:trHeight w:val="285"/>
+        </w:trPr>
+        <w:tc>
+          <w:tcPr>
+            <w:tcW w:w="7908" w:type="dxa"/>
+            <w:gridSpan w:val="4"/>
+            <w:tcBorders>
+              <w:top w:val="nil"/>
+              <w:left w:val="nil"/>
+              <w:bottom w:val="nil"/>
+              <w:right w:val="nil"/>
+            </w:tcBorders>
+            <w:shd w:val="clear" w:color="auto" w:fill="auto"/>
+            <w:noWrap/>
+            <w:vAlign w:val="center"/>
+            <w:hideMark/>
+          </w:tcPr>
+          <w:p>
+            <w:pPr>
+              <w:jc w:val="center"/>
+              <w:rPr>
+                <w:b/>
+                <w:bCs/>
+                <w:color w:val="FA7D00"/>
+                <w:sz w:val="36"/>
+                <w:szCs w:val="36"/>
+              </w:rPr>
+            </w:pPr>
+            <w:r>
+              <w:rPr>
+                <w:b/>
+                <w:bCs/>
+                <w:color w:val="FA7D00"/>
+                <w:sz w:val="36"/>
+                <w:szCs w:val="36"/>
+              </w:rPr>
+              <w:t>CONTENIDO</w:t>
+            </w:r>
+          </w:p>
+        </w:tc>
+      </w:tr>
+      <w:tr>
+        <w:trPr>
+          <w:trHeight w:val="300"/>
+        </w:trPr>
+        <w:tc>
+          <w:tcPr>
+            <w:tcW w:w="824" w:type="dxa"/>
+            <w:tcBorders>
+              <w:top w:val="nil"/>
+              <w:left w:val="nil"/>
+              <w:bottom w:val="single" w:sz="4" w:space="0" w:color="000000"/>
+              <w:right w:val="single" w:sz="4" w:space="0" w:color="000000"/>
+            </w:tcBorders>
+            <w:shd w:val="clear" w:color="B8CCE4" w:fill="B8CCE4"/>
+            <w:noWrap/>
+            <w:vAlign w:val="center"/>
+            <w:hideMark/>
+          </w:tcPr>
+          <w:p>
+            <w:pPr>
+              <w:jc w:val="center"/>
+              <w:rPr>
+                <w:color w:val="000000"/>
+                <w:sz w:val="28"/>
+                <w:szCs w:val="28"/>
+              </w:rPr>
+            </w:pPr>
+            <w:r>
+              <w:rPr>
+                <w:color w:val="000000"/>
+                <w:sz w:val="28"/>
+                <w:szCs w:val="28"/>
+              </w:rPr>
+              <w:t>No.</w:t>
+            </w:r>
+          </w:p>
+        </w:tc>
+        <w:tc>
+          <w:tcPr>
+            <w:tcW w:w="5249" w:type="dxa"/>
+            <w:tcBorders>
+              <w:top w:val="nil"/>
+              <w:left w:val="single" w:sz="4" w:space="0" w:color="000000"/>
+              <w:bottom w:val="single" w:sz="4" w:space="0" w:color="000000"/>
+              <w:right w:val="single" w:sz="4" w:space="0" w:color="000000"/>
+            </w:tcBorders>
+            <w:shd w:val="clear" w:color="B8CCE4" w:fill="B8CCE4"/>
+            <w:noWrap/>
+            <w:vAlign w:val="center"/>
+            <w:hideMark/>
+          </w:tcPr>
+          <w:p>
+            <w:pPr>
+              <w:jc w:val="center"/>
+              <w:rPr>
+                <w:color w:val="000000"/>
+                <w:sz w:val="28"/>
+                <w:szCs w:val="28"/>
+              </w:rPr>
+            </w:pPr>
+            <w:r>
+              <w:rPr>
+                <w:color w:val="000000"/>
+                <w:sz w:val="28"/>
+                <w:szCs w:val="28"/>
+              </w:rPr>
+              <w:t>Pregunta</w:t>
+            </w:r>
+          </w:p>
+        </w:tc>
+        <w:tc>
+          <w:tcPr>
+            <w:tcW w:w="976" w:type="dxa"/>
+            <w:tcBorders>
+              <w:top w:val="nil"/>
+              <w:left w:val="single" w:sz="4" w:space="0" w:color="000000"/>
+              <w:bottom w:val="single" w:sz="4" w:space="0" w:color="000000"/>
+              <w:right w:val="single" w:sz="4" w:space="0" w:color="000000"/>
+            </w:tcBorders>
+            <w:shd w:val="clear" w:color="B8CCE4" w:fill="B8CCE4"/>
+            <w:noWrap/>
+            <w:vAlign w:val="center"/>
+            <w:hideMark/>
+          </w:tcPr>
+          <w:p>
+            <w:pPr>
+              <w:jc w:val="center"/>
+              <w:rPr>
+                <w:color w:val="000000"/>
+                <w:sz w:val="28"/>
+                <w:szCs w:val="28"/>
+              </w:rPr>
+            </w:pPr>
+            <w:r>
+              <w:rPr>
+                <w:color w:val="000000"/>
+                <w:sz w:val="28"/>
+                <w:szCs w:val="28"/>
+              </w:rPr>
+              <w:t>SI</w:t>
+            </w:r>
+          </w:p>
+        </w:tc>
+        <w:tc>
+          <w:tcPr>
+            <w:tcW w:w="859" w:type="dxa"/>
+            <w:tcBorders>
+              <w:top w:val="nil"/>
+              <w:left w:val="single" w:sz="4" w:space="0" w:color="000000"/>
+              <w:bottom w:val="single" w:sz="4" w:space="0" w:color="000000"/>
+              <w:right w:val="nil"/>
+            </w:tcBorders>
+            <w:shd w:val="clear" w:color="B8CCE4" w:fill="B8CCE4"/>
+            <w:noWrap/>
+            <w:vAlign w:val="center"/>
+            <w:hideMark/>
+          </w:tcPr>
+          <w:p>
+            <w:pPr>
+              <w:jc w:val="center"/>
+              <w:rPr>
+                <w:color w:val="000000"/>
+                <w:sz w:val="28"/>
+                <w:szCs w:val="28"/>
+              </w:rPr>
+            </w:pPr>
+            <w:r>
+              <w:rPr>
+                <w:color w:val="000000"/>
+                <w:sz w:val="28"/>
+                <w:szCs w:val="28"/>
+              </w:rPr>
+              <w:t xml:space="preserve">NO </w:t>
+            </w:r>
+          </w:p>
+        </w:tc>
+      </w:tr>
+      <w:tr>
+        <w:trPr>
+          <w:trHeight w:val="576"/>
+        </w:trPr>
+        <w:tc>
+          <w:tcPr>
+            <w:tcW w:w="824" w:type="dxa"/>
+            <w:tcBorders>
+              <w:top w:val="single" w:sz="4" w:space="0" w:color="000000"/>
+              <w:left w:val="nil"/>
+              <w:bottom w:val="single" w:sz="4" w:space="0" w:color="000000"/>
+              <w:right w:val="single" w:sz="4" w:space="0" w:color="000000"/>
+            </w:tcBorders>
+            <w:shd w:val="clear" w:color="D8D8D8" w:fill="D8D8D8"/>
+            <w:noWrap/>
+            <w:vAlign w:val="center"/>
+            <w:hideMark/>
+          </w:tcPr>
+          <w:p>
+            <w:pPr>
+              <w:jc w:val="center"/>
+              <w:rPr>
+                <w:color w:val="000000"/>
+              </w:rPr>
+            </w:pPr>
+            <w:r>
+              <w:rPr>
+                <w:color w:val="000000"/>
+              </w:rPr>
+              <w:t>1</w:t>
+            </w:r>
+          </w:p>
+        </w:tc>
+        <w:tc>
+          <w:tcPr>
+            <w:tcW w:w="5249" w:type="dxa"/>
+            <w:tcBorders>
+              <w:top w:val="single" w:sz="4" w:space="0" w:color="000000"/>
+              <w:left w:val="single" w:sz="4" w:space="0" w:color="000000"/>
+              <w:bottom w:val="single" w:sz="4" w:space="0" w:color="000000"/>
+              <w:right w:val="single" w:sz="4" w:space="0" w:color="000000"/>
+            </w:tcBorders>
+            <w:shd w:val="clear" w:color="D8D8D8" w:fill="D8D8D8"/>
+            <w:vAlign w:val="bottom"/>
+            <w:hideMark/>
+          </w:tcPr>
+          <w:p>
+            <w:pPr>
+              <w:rPr>
+                <w:color w:val="000000"/>
+              </w:rPr>
+            </w:pPr>
+            <w:r>
+              <w:rPr>
+                <w:color w:val="000000"/>
+              </w:rPr>
+              <w:t>Todos los requerimientos relevantes se han documentado?</w:t>
+            </w:r>
+          </w:p>
+        </w:tc>
+        <w:tc>
+          <w:tcPr>
+            <w:tcW w:w="976" w:type="dxa"/>
+            <w:tcBorders>
+              <w:top w:val="single" w:sz="4" w:space="0" w:color="000000"/>
+              <w:left w:val="single" w:sz="4" w:space="0" w:color="000000"/>
+              <w:bottom w:val="single" w:sz="4" w:space="0" w:color="000000"/>
+              <w:right w:val="single" w:sz="4" w:space="0" w:color="000000"/>
+            </w:tcBorders>
+            <w:shd w:val="clear" w:color="C6EFCE" w:fill="C6EFCE"/>
+            <w:noWrap/>
+            <w:vAlign w:val="center"/>
+            <w:hideMark/>
+          </w:tcPr>
+          <w:p>
+            <w:pPr>
+              <w:jc w:val="center"/>
+              <w:rPr>
+                <w:b/>
+                <w:bCs/>
+                <w:color w:val="006100"/>
+              </w:rPr>
+            </w:pPr>
+            <w:r>
+              <w:rPr>
+                <w:b/>
+                <w:bCs/>
+                <w:color w:val="006100"/>
+              </w:rPr>
+              <w:t>X</w:t>
+            </w:r>
+          </w:p>
+        </w:tc>
+        <w:tc>
+          <w:tcPr>
+            <w:tcW w:w="859" w:type="dxa"/>
+            <w:tcBorders>
+              <w:top w:val="single" w:sz="4" w:space="0" w:color="000000"/>
+              <w:left w:val="single" w:sz="4" w:space="0" w:color="000000"/>
+              <w:bottom w:val="single" w:sz="4" w:space="0" w:color="000000"/>
+              <w:right w:val="nil"/>
+            </w:tcBorders>
+            <w:shd w:val="clear" w:color="D8D8D8" w:fill="D8D8D8"/>
+            <w:noWrap/>
+            <w:vAlign w:val="center"/>
+            <w:hideMark/>
+          </w:tcPr>
+          <w:p>
+            <w:pPr>
+              <w:jc w:val="center"/>
+              <w:rPr>
+                <w:color w:val="000000"/>
+              </w:rPr>
+            </w:pPr>
+            <w:r>
+              <w:rPr>
+                <w:color w:val="000000"/>
+              </w:rPr>
+              <w:t> </w:t>
+            </w:r>
+          </w:p>
+        </w:tc>
+      </w:tr>
+      <w:tr>
+        <w:trPr>
+          <w:trHeight w:val="576"/>
+        </w:trPr>
+        <w:tc>
+          <w:tcPr>
+            <w:tcW w:w="824" w:type="dxa"/>
+            <w:tcBorders>
+              <w:top w:val="single" w:sz="4" w:space="0" w:color="000000"/>
+              <w:left w:val="nil"/>
+              <w:bottom w:val="single" w:sz="4" w:space="0" w:color="000000"/>
+              <w:right w:val="single" w:sz="4" w:space="0" w:color="000000"/>
+            </w:tcBorders>
+            <w:shd w:val="clear" w:color="B8CCE4" w:fill="B8CCE4"/>
+            <w:noWrap/>
+            <w:vAlign w:val="center"/>
+            <w:hideMark/>
+          </w:tcPr>
+          <w:p>
+            <w:pPr>
+              <w:jc w:val="center"/>
+              <w:rPr>
+                <w:color w:val="000000"/>
+              </w:rPr>
+            </w:pPr>
+            <w:r>
+              <w:rPr>
+                <w:color w:val="000000"/>
+              </w:rPr>
+              <w:lastRenderedPageBreak/>
+              <w:t>2</w:t>
+            </w:r>
+          </w:p>
+        </w:tc>
+        <w:tc>
+          <w:tcPr>
+            <w:tcW w:w="5249" w:type="dxa"/>
+            <w:tcBorders>
+              <w:top w:val="single" w:sz="4" w:space="0" w:color="000000"/>
+              <w:left w:val="single" w:sz="4" w:space="0" w:color="000000"/>
+              <w:bottom w:val="single" w:sz="4" w:space="0" w:color="000000"/>
+              <w:right w:val="single" w:sz="4" w:space="0" w:color="000000"/>
+            </w:tcBorders>
+            <w:shd w:val="clear" w:color="B8CCE4" w:fill="B8CCE4"/>
+            <w:vAlign w:val="bottom"/>
+            <w:hideMark/>
+          </w:tcPr>
+          <w:p>
+            <w:pPr>
+              <w:rPr>
+                <w:color w:val="000000"/>
+              </w:rPr>
+            </w:pPr>
+            <w:r>
+              <w:rPr>
+                <w:color w:val="000000"/>
+              </w:rPr>
+              <w:t>Se han implementado las funciones requeridas?</w:t>
+            </w:r>
+          </w:p>
+        </w:tc>
+        <w:tc>
+          <w:tcPr>
+            <w:tcW w:w="976" w:type="dxa"/>
+            <w:tcBorders>
+              <w:top w:val="single" w:sz="4" w:space="0" w:color="000000"/>
+              <w:left w:val="single" w:sz="4" w:space="0" w:color="000000"/>
+              <w:bottom w:val="single" w:sz="4" w:space="0" w:color="000000"/>
+              <w:right w:val="nil"/>
+            </w:tcBorders>
+            <w:shd w:val="clear" w:color="B8CCE4" w:fill="B8CCE4"/>
+            <w:noWrap/>
+            <w:vAlign w:val="center"/>
+            <w:hideMark/>
+          </w:tcPr>
+          <w:p>
+            <w:pPr>
+              <w:jc w:val="center"/>
+              <w:rPr>
+                <w:color w:val="000000"/>
+              </w:rPr>
+            </w:pPr>
+            <w:r>
+              <w:rPr>
+                <w:color w:val="000000"/>
+              </w:rPr>
+              <w:t> </w:t>
+            </w:r>
+          </w:p>
+        </w:tc>
+        <w:tc>
+          <w:tcPr>
+            <w:tcW w:w="859" w:type="dxa"/>
+            <w:tcBorders>
+              <w:top w:val="single" w:sz="4" w:space="0" w:color="000000"/>
+              <w:left w:val="single" w:sz="4" w:space="0" w:color="000000"/>
+              <w:bottom w:val="single" w:sz="4" w:space="0" w:color="000000"/>
+              <w:right w:val="single" w:sz="4" w:space="0" w:color="000000"/>
+            </w:tcBorders>
+            <w:shd w:val="clear" w:color="C6EFCE" w:fill="C6EFCE"/>
+            <w:noWrap/>
+            <w:vAlign w:val="center"/>
+            <w:hideMark/>
+          </w:tcPr>
+          <w:p>
+            <w:pPr>
+              <w:jc w:val="center"/>
+              <w:rPr>
+                <w:b/>
+                <w:bCs/>
+                <w:color w:val="006100"/>
+              </w:rPr>
+            </w:pPr>
+            <w:r>
+              <w:rPr>
+                <w:b/>
+                <w:bCs/>
+                <w:color w:val="006100"/>
+              </w:rPr>
+              <w:t>X</w:t>
+            </w:r>
+          </w:p>
+        </w:tc>
+      </w:tr>
+      <w:tr>
+        <w:trPr>
+          <w:trHeight w:val="1152"/>
+        </w:trPr>
+        <w:tc>
+          <w:tcPr>
+            <w:tcW w:w="824" w:type="dxa"/>
+            <w:tcBorders>
+              <w:top w:val="single" w:sz="4" w:space="0" w:color="000000"/>
+              <w:left w:val="nil"/>
+              <w:bottom w:val="single" w:sz="4" w:space="0" w:color="000000"/>
+              <w:right w:val="single" w:sz="4" w:space="0" w:color="000000"/>
+            </w:tcBorders>
+            <w:shd w:val="clear" w:color="D8D8D8" w:fill="D8D8D8"/>
+            <w:noWrap/>
+            <w:vAlign w:val="center"/>
+            <w:hideMark/>
+          </w:tcPr>
+          <w:p>
+            <w:pPr>
+              <w:jc w:val="center"/>
+              <w:rPr>
+                <w:color w:val="000000"/>
+              </w:rPr>
+            </w:pPr>
+            <w:r>
+              <w:rPr>
+                <w:color w:val="000000"/>
+              </w:rPr>
+              <w:t>3</w:t>
+            </w:r>
+          </w:p>
+        </w:tc>
+        <w:tc>
+          <w:tcPr>
+            <w:tcW w:w="5249" w:type="dxa"/>
+            <w:tcBorders>
+              <w:top w:val="single" w:sz="4" w:space="0" w:color="000000"/>
+              <w:left w:val="single" w:sz="4" w:space="0" w:color="000000"/>
+              <w:bottom w:val="single" w:sz="4" w:space="0" w:color="000000"/>
+              <w:right w:val="single" w:sz="4" w:space="0" w:color="000000"/>
+            </w:tcBorders>
+            <w:shd w:val="clear" w:color="D8D8D8" w:fill="D8D8D8"/>
+            <w:vAlign w:val="bottom"/>
+            <w:hideMark/>
+          </w:tcPr>
+          <w:p>
+            <w:pPr>
+              <w:rPr>
+                <w:color w:val="000000"/>
+              </w:rPr>
+            </w:pPr>
+            <w:r>
+              <w:rPr>
+                <w:color w:val="000000"/>
+              </w:rPr>
+              <w:t xml:space="preserve"> Existe algún mecanismo que permita seguir el impacto de dicho requerimiento a lo largo del resto de las actividades del ciclo productivo.?</w:t>
+            </w:r>
+          </w:p>
+        </w:tc>
+        <w:tc>
+          <w:tcPr>
+            <w:tcW w:w="976" w:type="dxa"/>
+            <w:tcBorders>
+              <w:top w:val="single" w:sz="4" w:space="0" w:color="000000"/>
+              <w:left w:val="single" w:sz="4" w:space="0" w:color="000000"/>
+              <w:bottom w:val="single" w:sz="4" w:space="0" w:color="000000"/>
+              <w:right w:val="single" w:sz="4" w:space="0" w:color="000000"/>
+            </w:tcBorders>
+            <w:shd w:val="clear" w:color="C6EFCE" w:fill="C6EFCE"/>
+            <w:noWrap/>
+            <w:vAlign w:val="center"/>
+            <w:hideMark/>
+          </w:tcPr>
+          <w:p>
+            <w:pPr>
+              <w:jc w:val="center"/>
+              <w:rPr>
+                <w:b/>
+                <w:bCs/>
+                <w:color w:val="006100"/>
+              </w:rPr>
+            </w:pPr>
+            <w:r>
+              <w:rPr>
+                <w:b/>
+                <w:bCs/>
+                <w:color w:val="006100"/>
+              </w:rPr>
+              <w:t>X</w:t>
+            </w:r>
+          </w:p>
+        </w:tc>
+        <w:tc>
+          <w:tcPr>
+            <w:tcW w:w="859" w:type="dxa"/>
+            <w:tcBorders>
+              <w:top w:val="single" w:sz="4" w:space="0" w:color="000000"/>
+              <w:left w:val="single" w:sz="4" w:space="0" w:color="000000"/>
+              <w:bottom w:val="single" w:sz="4" w:space="0" w:color="000000"/>
+              <w:right w:val="nil"/>
+            </w:tcBorders>
+            <w:shd w:val="clear" w:color="D8D8D8" w:fill="D8D8D8"/>
+            <w:noWrap/>
+            <w:vAlign w:val="center"/>
+            <w:hideMark/>
+          </w:tcPr>
+          <w:p>
+            <w:pPr>
+              <w:jc w:val="center"/>
+              <w:rPr>
+                <w:color w:val="000000"/>
+              </w:rPr>
+            </w:pPr>
+            <w:r>
+              <w:rPr>
+                <w:color w:val="000000"/>
+              </w:rPr>
+              <w:t> </w:t>
+            </w:r>
+          </w:p>
+        </w:tc>
+      </w:tr>
+      <w:tr>
+        <w:trPr>
+          <w:trHeight w:val="576"/>
+        </w:trPr>
+        <w:tc>
+          <w:tcPr>
+            <w:tcW w:w="824" w:type="dxa"/>
+            <w:tcBorders>
+              <w:top w:val="single" w:sz="4" w:space="0" w:color="000000"/>
+              <w:left w:val="nil"/>
+              <w:bottom w:val="single" w:sz="4" w:space="0" w:color="000000"/>
+              <w:right w:val="single" w:sz="4" w:space="0" w:color="000000"/>
+            </w:tcBorders>
+            <w:shd w:val="clear" w:color="B8CCE4" w:fill="B8CCE4"/>
+            <w:noWrap/>
+            <w:vAlign w:val="center"/>
+            <w:hideMark/>
+          </w:tcPr>
+          <w:p>
+            <w:pPr>
+              <w:jc w:val="center"/>
+              <w:rPr>
+                <w:color w:val="000000"/>
+              </w:rPr>
+            </w:pPr>
+            <w:r>
+              <w:rPr>
+                <w:color w:val="000000"/>
+              </w:rPr>
+              <w:t>4</w:t>
+            </w:r>
+          </w:p>
+        </w:tc>
+        <w:tc>
+          <w:tcPr>
+            <w:tcW w:w="5249" w:type="dxa"/>
+            <w:tcBorders>
+              <w:top w:val="single" w:sz="4" w:space="0" w:color="000000"/>
+              <w:left w:val="single" w:sz="4" w:space="0" w:color="000000"/>
+              <w:bottom w:val="single" w:sz="4" w:space="0" w:color="000000"/>
+              <w:right w:val="single" w:sz="4" w:space="0" w:color="000000"/>
+            </w:tcBorders>
+            <w:shd w:val="clear" w:color="B8CCE4" w:fill="B8CCE4"/>
+            <w:vAlign w:val="bottom"/>
+            <w:hideMark/>
+          </w:tcPr>
+          <w:p>
+            <w:pPr>
+              <w:rPr>
+                <w:color w:val="000000"/>
+              </w:rPr>
+            </w:pPr>
+            <w:r>
+              <w:rPr>
+                <w:color w:val="000000"/>
+              </w:rPr>
+              <w:t>El origen de cada requerimento individual está claro ?</w:t>
+            </w:r>
+          </w:p>
+        </w:tc>
+        <w:tc>
+          <w:tcPr>
+            <w:tcW w:w="976" w:type="dxa"/>
+            <w:tcBorders>
+              <w:top w:val="single" w:sz="4" w:space="0" w:color="000000"/>
+              <w:left w:val="single" w:sz="4" w:space="0" w:color="000000"/>
+              <w:bottom w:val="single" w:sz="4" w:space="0" w:color="000000"/>
+              <w:right w:val="single" w:sz="4" w:space="0" w:color="000000"/>
+            </w:tcBorders>
+            <w:shd w:val="clear" w:color="C6EFCE" w:fill="C6EFCE"/>
+            <w:noWrap/>
+            <w:vAlign w:val="center"/>
+            <w:hideMark/>
+          </w:tcPr>
+          <w:p>
+            <w:pPr>
+              <w:jc w:val="center"/>
+              <w:rPr>
+                <w:b/>
+                <w:bCs/>
+                <w:color w:val="006100"/>
+              </w:rPr>
+            </w:pPr>
+            <w:r>
+              <w:rPr>
+                <w:b/>
+                <w:bCs/>
+                <w:color w:val="006100"/>
+              </w:rPr>
+              <w:t>X</w:t>
+            </w:r>
+          </w:p>
+        </w:tc>
+        <w:tc>
+          <w:tcPr>
+            <w:tcW w:w="859" w:type="dxa"/>
+            <w:tcBorders>
+              <w:top w:val="single" w:sz="4" w:space="0" w:color="000000"/>
+              <w:left w:val="single" w:sz="4" w:space="0" w:color="000000"/>
+              <w:bottom w:val="single" w:sz="4" w:space="0" w:color="000000"/>
+              <w:right w:val="nil"/>
+            </w:tcBorders>
+            <w:shd w:val="clear" w:color="B8CCE4" w:fill="B8CCE4"/>
+            <w:noWrap/>
+            <w:vAlign w:val="center"/>
+            <w:hideMark/>
+          </w:tcPr>
+          <w:p>
+            <w:pPr>
+              <w:jc w:val="center"/>
+              <w:rPr>
+                <w:color w:val="000000"/>
+              </w:rPr>
+            </w:pPr>
+            <w:r>
+              <w:rPr>
+                <w:color w:val="000000"/>
+              </w:rPr>
+              <w:t> </w:t>
+            </w:r>
+          </w:p>
+        </w:tc>
+      </w:tr>
+      <w:tr>
+        <w:trPr>
+          <w:trHeight w:val="576"/>
+        </w:trPr>
+        <w:tc>
+          <w:tcPr>
+            <w:tcW w:w="824" w:type="dxa"/>
+            <w:tcBorders>
+              <w:top w:val="single" w:sz="4" w:space="0" w:color="000000"/>
+              <w:left w:val="nil"/>
+              <w:bottom w:val="single" w:sz="4" w:space="0" w:color="000000"/>
+              <w:right w:val="single" w:sz="4" w:space="0" w:color="000000"/>
+            </w:tcBorders>
+            <w:shd w:val="clear" w:color="D8D8D8" w:fill="D8D8D8"/>
+            <w:noWrap/>
+            <w:vAlign w:val="center"/>
+            <w:hideMark/>
+          </w:tcPr>
+          <w:p>
+            <w:pPr>
+              <w:jc w:val="center"/>
+              <w:rPr>
+                <w:color w:val="000000"/>
+              </w:rPr>
+            </w:pPr>
+            <w:r>
+              <w:rPr>
+                <w:color w:val="000000"/>
+              </w:rPr>
+              <w:t>5</w:t>
+            </w:r>
+          </w:p>
+        </w:tc>
+        <w:tc>
+          <w:tcPr>
+            <w:tcW w:w="5249" w:type="dxa"/>
+            <w:tcBorders>
+              <w:top w:val="single" w:sz="4" w:space="0" w:color="000000"/>
+              <w:left w:val="single" w:sz="4" w:space="0" w:color="000000"/>
+              <w:bottom w:val="single" w:sz="4" w:space="0" w:color="000000"/>
+              <w:right w:val="single" w:sz="4" w:space="0" w:color="000000"/>
+            </w:tcBorders>
+            <w:shd w:val="clear" w:color="D8D8D8" w:fill="D8D8D8"/>
+            <w:vAlign w:val="bottom"/>
+            <w:hideMark/>
+          </w:tcPr>
+          <w:p>
+            <w:pPr>
+              <w:rPr>
+                <w:color w:val="000000"/>
+              </w:rPr>
+            </w:pPr>
+            <w:r>
+              <w:rPr>
+                <w:color w:val="000000"/>
+              </w:rPr>
+              <w:t>Que tan facil es devolverse a los requerimientos?</w:t>
+            </w:r>
+          </w:p>
+        </w:tc>
+        <w:tc>
+          <w:tcPr>
+            <w:tcW w:w="976" w:type="dxa"/>
+            <w:tcBorders>
+              <w:top w:val="single" w:sz="4" w:space="0" w:color="000000"/>
+              <w:left w:val="single" w:sz="4" w:space="0" w:color="000000"/>
+              <w:bottom w:val="single" w:sz="4" w:space="0" w:color="000000"/>
+              <w:right w:val="single" w:sz="4" w:space="0" w:color="000000"/>
+            </w:tcBorders>
+            <w:shd w:val="clear" w:color="C6EFCE" w:fill="C6EFCE"/>
+            <w:noWrap/>
+            <w:vAlign w:val="center"/>
+            <w:hideMark/>
+          </w:tcPr>
+          <w:p>
+            <w:pPr>
+              <w:jc w:val="center"/>
+              <w:rPr>
+                <w:b/>
+                <w:bCs/>
+                <w:color w:val="006100"/>
+              </w:rPr>
+            </w:pPr>
+            <w:r>
+              <w:rPr>
+                <w:b/>
+                <w:bCs/>
+                <w:color w:val="006100"/>
+              </w:rPr>
+              <w:t>X</w:t>
+            </w:r>
+          </w:p>
+        </w:tc>
+        <w:tc>
+          <w:tcPr>
+            <w:tcW w:w="859" w:type="dxa"/>
+            <w:tcBorders>
+              <w:top w:val="single" w:sz="4" w:space="0" w:color="000000"/>
+              <w:left w:val="single" w:sz="4" w:space="0" w:color="000000"/>
+              <w:bottom w:val="single" w:sz="4" w:space="0" w:color="000000"/>
+              <w:right w:val="nil"/>
+            </w:tcBorders>
+            <w:shd w:val="clear" w:color="D8D8D8" w:fill="D8D8D8"/>
+            <w:noWrap/>
+            <w:vAlign w:val="center"/>
+            <w:hideMark/>
+          </w:tcPr>
+          <w:p>
+            <w:pPr>
+              <w:jc w:val="center"/>
+              <w:rPr>
+                <w:color w:val="000000"/>
+              </w:rPr>
+            </w:pPr>
+            <w:r>
+              <w:rPr>
+                <w:color w:val="000000"/>
+              </w:rPr>
+              <w:t> </w:t>
+            </w:r>
+          </w:p>
+        </w:tc>
+      </w:tr>
+      <w:tr>
+        <w:trPr>
+          <w:trHeight w:val="576"/>
+        </w:trPr>
+        <w:tc>
+          <w:tcPr>
+            <w:tcW w:w="824" w:type="dxa"/>
+            <w:tcBorders>
+              <w:top w:val="single" w:sz="4" w:space="0" w:color="000000"/>
+              <w:left w:val="nil"/>
+              <w:bottom w:val="single" w:sz="4" w:space="0" w:color="000000"/>
+              <w:right w:val="single" w:sz="4" w:space="0" w:color="000000"/>
+            </w:tcBorders>
+            <w:shd w:val="clear" w:color="B8CCE4" w:fill="B8CCE4"/>
+            <w:noWrap/>
+            <w:vAlign w:val="center"/>
+            <w:hideMark/>
+          </w:tcPr>
+          <w:p>
+            <w:pPr>
+              <w:jc w:val="center"/>
+              <w:rPr>
+                <w:color w:val="000000"/>
+              </w:rPr>
+            </w:pPr>
+            <w:r>
+              <w:rPr>
+                <w:color w:val="000000"/>
+              </w:rPr>
+              <w:t>6</w:t>
+            </w:r>
+          </w:p>
+        </w:tc>
+        <w:tc>
+          <w:tcPr>
+            <w:tcW w:w="5249" w:type="dxa"/>
+            <w:tcBorders>
+              <w:top w:val="single" w:sz="4" w:space="0" w:color="000000"/>
+              <w:left w:val="single" w:sz="4" w:space="0" w:color="000000"/>
+              <w:bottom w:val="single" w:sz="4" w:space="0" w:color="000000"/>
+              <w:right w:val="single" w:sz="4" w:space="0" w:color="000000"/>
+            </w:tcBorders>
+            <w:shd w:val="clear" w:color="B8CCE4" w:fill="B8CCE4"/>
+            <w:vAlign w:val="bottom"/>
+            <w:hideMark/>
+          </w:tcPr>
+          <w:p>
+            <w:pPr>
+              <w:rPr>
+                <w:color w:val="000000"/>
+              </w:rPr>
+            </w:pPr>
+            <w:r>
+              <w:rPr>
+                <w:color w:val="000000"/>
+              </w:rPr>
+              <w:t xml:space="preserve"> Los requerimientos reflejan las necesidades y deseos del cliente?</w:t>
+            </w:r>
+          </w:p>
+        </w:tc>
+        <w:tc>
+          <w:tcPr>
+            <w:tcW w:w="976" w:type="dxa"/>
+            <w:tcBorders>
+              <w:top w:val="single" w:sz="4" w:space="0" w:color="000000"/>
+              <w:left w:val="single" w:sz="4" w:space="0" w:color="000000"/>
+              <w:bottom w:val="single" w:sz="4" w:space="0" w:color="000000"/>
+              <w:right w:val="single" w:sz="4" w:space="0" w:color="000000"/>
+            </w:tcBorders>
+            <w:shd w:val="clear" w:color="C6EFCE" w:fill="C6EFCE"/>
+            <w:noWrap/>
+            <w:vAlign w:val="center"/>
+            <w:hideMark/>
+          </w:tcPr>
+          <w:p>
+            <w:pPr>
+              <w:jc w:val="center"/>
+              <w:rPr>
+                <w:b/>
+                <w:bCs/>
+                <w:color w:val="006100"/>
+              </w:rPr>
+            </w:pPr>
+            <w:r>
+              <w:rPr>
+                <w:b/>
+                <w:bCs/>
+                <w:color w:val="006100"/>
+              </w:rPr>
+              <w:t>X</w:t>
+            </w:r>
+          </w:p>
+        </w:tc>
+        <w:tc>
+          <w:tcPr>
+            <w:tcW w:w="859" w:type="dxa"/>
+            <w:tcBorders>
+              <w:top w:val="single" w:sz="4" w:space="0" w:color="000000"/>
+              <w:left w:val="single" w:sz="4" w:space="0" w:color="000000"/>
+              <w:bottom w:val="single" w:sz="4" w:space="0" w:color="000000"/>
+              <w:right w:val="nil"/>
+            </w:tcBorders>
+            <w:shd w:val="clear" w:color="B8CCE4" w:fill="B8CCE4"/>
+            <w:noWrap/>
+            <w:vAlign w:val="center"/>
+            <w:hideMark/>
+          </w:tcPr>
+          <w:p>
+            <w:pPr>
+              <w:jc w:val="center"/>
+              <w:rPr>
+                <w:color w:val="000000"/>
+              </w:rPr>
+            </w:pPr>
+            <w:r>
+              <w:rPr>
+                <w:color w:val="000000"/>
+              </w:rPr>
+              <w:t> </w:t>
+            </w:r>
+          </w:p>
+        </w:tc>
+      </w:tr>
+      <w:tr>
+        <w:trPr>
+          <w:trHeight w:val="576"/>
+        </w:trPr>
+        <w:tc>
+          <w:tcPr>
+            <w:tcW w:w="824" w:type="dxa"/>
+            <w:tcBorders>
+              <w:top w:val="single" w:sz="4" w:space="0" w:color="000000"/>
+              <w:left w:val="nil"/>
+              <w:bottom w:val="single" w:sz="4" w:space="0" w:color="000000"/>
+              <w:right w:val="single" w:sz="4" w:space="0" w:color="000000"/>
+            </w:tcBorders>
+            <w:shd w:val="clear" w:color="D8D8D8" w:fill="D8D8D8"/>
+            <w:noWrap/>
+            <w:vAlign w:val="center"/>
+            <w:hideMark/>
+          </w:tcPr>
+          <w:p>
+            <w:pPr>
+              <w:jc w:val="center"/>
+              <w:rPr>
+                <w:color w:val="000000"/>
+              </w:rPr>
+            </w:pPr>
+            <w:r>
+              <w:rPr>
+                <w:color w:val="000000"/>
+              </w:rPr>
+              <w:t>7</w:t>
+            </w:r>
+          </w:p>
+        </w:tc>
+        <w:tc>
+          <w:tcPr>
+            <w:tcW w:w="5249" w:type="dxa"/>
+            <w:tcBorders>
+              <w:top w:val="single" w:sz="4" w:space="0" w:color="000000"/>
+              <w:left w:val="single" w:sz="4" w:space="0" w:color="000000"/>
+              <w:bottom w:val="single" w:sz="4" w:space="0" w:color="000000"/>
+              <w:right w:val="single" w:sz="4" w:space="0" w:color="000000"/>
+            </w:tcBorders>
+            <w:shd w:val="clear" w:color="D8D8D8" w:fill="D8D8D8"/>
+            <w:vAlign w:val="bottom"/>
+            <w:hideMark/>
+          </w:tcPr>
+          <w:p>
+            <w:pPr>
+              <w:rPr>
+                <w:color w:val="000000"/>
+              </w:rPr>
+            </w:pPr>
+            <w:r>
+              <w:rPr>
+                <w:color w:val="000000"/>
+              </w:rPr>
+              <w:t>No hay contradicciones entre los requerimientos?</w:t>
+            </w:r>
+          </w:p>
+        </w:tc>
+        <w:tc>
+          <w:tcPr>
+            <w:tcW w:w="976" w:type="dxa"/>
+            <w:tcBorders>
+              <w:top w:val="single" w:sz="4" w:space="0" w:color="000000"/>
+              <w:left w:val="single" w:sz="4" w:space="0" w:color="000000"/>
+              <w:bottom w:val="single" w:sz="4" w:space="0" w:color="000000"/>
+              <w:right w:val="single" w:sz="4" w:space="0" w:color="000000"/>
+            </w:tcBorders>
+            <w:shd w:val="clear" w:color="D8D8D8" w:fill="D8D8D8"/>
+            <w:noWrap/>
+            <w:vAlign w:val="center"/>
+            <w:hideMark/>
+          </w:tcPr>
+          <w:p>
+            <w:pPr>
+              <w:jc w:val="center"/>
+              <w:rPr>
+                <w:color w:val="000000"/>
+              </w:rPr>
+            </w:pPr>
+            <w:r>
+              <w:rPr>
+                <w:color w:val="000000"/>
+              </w:rPr>
+              <w:t> </w:t>
+            </w:r>
+          </w:p>
+        </w:tc>
+        <w:tc>
+          <w:tcPr>
+            <w:tcW w:w="859" w:type="dxa"/>
+            <w:tcBorders>
+              <w:top w:val="single" w:sz="4" w:space="0" w:color="000000"/>
+              <w:left w:val="single" w:sz="4" w:space="0" w:color="000000"/>
+              <w:bottom w:val="single" w:sz="4" w:space="0" w:color="000000"/>
+              <w:right w:val="single" w:sz="4" w:space="0" w:color="000000"/>
+            </w:tcBorders>
+            <w:shd w:val="clear" w:color="C6EFCE" w:fill="C6EFCE"/>
+            <w:noWrap/>
+            <w:vAlign w:val="center"/>
+            <w:hideMark/>
+          </w:tcPr>
+          <w:p>
+            <w:pPr>
+              <w:jc w:val="center"/>
+              <w:rPr>
+                <w:b/>
+                <w:bCs/>
+                <w:color w:val="006100"/>
+              </w:rPr>
+            </w:pPr>
+            <w:r>
+              <w:rPr>
+                <w:b/>
+                <w:bCs/>
+                <w:color w:val="006100"/>
+              </w:rPr>
+              <w:t>X</w:t>
+            </w:r>
+          </w:p>
+        </w:tc>
+      </w:tr>
+      <w:tr>
+        <w:trPr>
+          <w:trHeight w:val="864"/>
+        </w:trPr>
+        <w:tc>
+          <w:tcPr>
+            <w:tcW w:w="824" w:type="dxa"/>
+            <w:tcBorders>
+              <w:top w:val="single" w:sz="4" w:space="0" w:color="000000"/>
+              <w:left w:val="nil"/>
+              <w:bottom w:val="single" w:sz="4" w:space="0" w:color="000000"/>
+              <w:right w:val="single" w:sz="4" w:space="0" w:color="000000"/>
+            </w:tcBorders>
+            <w:shd w:val="clear" w:color="B8CCE4" w:fill="B8CCE4"/>
+            <w:noWrap/>
+            <w:vAlign w:val="center"/>
+            <w:hideMark/>
+          </w:tcPr>
+          <w:p>
+            <w:pPr>
+              <w:jc w:val="center"/>
+              <w:rPr>
+                <w:color w:val="000000"/>
+              </w:rPr>
+            </w:pPr>
+            <w:r>
+              <w:rPr>
+                <w:color w:val="000000"/>
+              </w:rPr>
+              <w:t>8</w:t>
+            </w:r>
+          </w:p>
+        </w:tc>
+        <w:tc>
+          <w:tcPr>
+            <w:tcW w:w="5249" w:type="dxa"/>
+            <w:tcBorders>
+              <w:top w:val="single" w:sz="4" w:space="0" w:color="000000"/>
+              <w:left w:val="single" w:sz="4" w:space="0" w:color="000000"/>
+              <w:bottom w:val="single" w:sz="4" w:space="0" w:color="000000"/>
+              <w:right w:val="single" w:sz="4" w:space="0" w:color="000000"/>
+            </w:tcBorders>
+            <w:shd w:val="clear" w:color="B8CCE4" w:fill="B8CCE4"/>
+            <w:vAlign w:val="bottom"/>
+            <w:hideMark/>
+          </w:tcPr>
+          <w:p>
+            <w:pPr>
+              <w:rPr>
+                <w:color w:val="000000"/>
+              </w:rPr>
+            </w:pPr>
+            <w:r>
+              <w:rPr>
+                <w:color w:val="000000"/>
+              </w:rPr>
+              <w:t>El requerimiento que se esta especificando contribuye a alcanzar un objetivo definido ?</w:t>
+            </w:r>
+          </w:p>
+        </w:tc>
+        <w:tc>
+          <w:tcPr>
+            <w:tcW w:w="976" w:type="dxa"/>
+            <w:tcBorders>
+              <w:top w:val="single" w:sz="4" w:space="0" w:color="000000"/>
+              <w:left w:val="single" w:sz="4" w:space="0" w:color="000000"/>
+              <w:bottom w:val="single" w:sz="4" w:space="0" w:color="000000"/>
+              <w:right w:val="single" w:sz="4" w:space="0" w:color="000000"/>
+            </w:tcBorders>
+            <w:shd w:val="clear" w:color="C6EFCE" w:fill="C6EFCE"/>
+            <w:noWrap/>
+            <w:vAlign w:val="center"/>
+            <w:hideMark/>
+          </w:tcPr>
+          <w:p>
+            <w:pPr>
+              <w:jc w:val="center"/>
+              <w:rPr>
+                <w:b/>
+                <w:bCs/>
+                <w:color w:val="006100"/>
+              </w:rPr>
+            </w:pPr>
+            <w:r>
+              <w:rPr>
+                <w:b/>
+                <w:bCs/>
+                <w:color w:val="006100"/>
+              </w:rPr>
+              <w:t>X</w:t>
+            </w:r>
+          </w:p>
+        </w:tc>
+        <w:tc>
+          <w:tcPr>
+            <w:tcW w:w="859" w:type="dxa"/>
+            <w:tcBorders>
+              <w:top w:val="single" w:sz="4" w:space="0" w:color="000000"/>
+              <w:left w:val="single" w:sz="4" w:space="0" w:color="000000"/>
+              <w:bottom w:val="single" w:sz="4" w:space="0" w:color="000000"/>
+              <w:right w:val="nil"/>
+            </w:tcBorders>
+            <w:shd w:val="clear" w:color="B8CCE4" w:fill="B8CCE4"/>
+            <w:noWrap/>
+            <w:vAlign w:val="center"/>
+            <w:hideMark/>
+          </w:tcPr>
+          <w:p>
+            <w:pPr>
+              <w:jc w:val="center"/>
+              <w:rPr>
+                <w:color w:val="000000"/>
+              </w:rPr>
+            </w:pPr>
+            <w:r>
+              <w:rPr>
+                <w:color w:val="000000"/>
+              </w:rPr>
+              <w:t> </w:t>
+            </w:r>
+          </w:p>
+        </w:tc>
+      </w:tr>
+      <w:tr>
+        <w:trPr>
+          <w:trHeight w:val="1152"/>
+        </w:trPr>
+        <w:tc>
+          <w:tcPr>
+            <w:tcW w:w="824" w:type="dxa"/>
+            <w:tcBorders>
+              <w:top w:val="single" w:sz="4" w:space="0" w:color="000000"/>
+              <w:left w:val="nil"/>
+              <w:bottom w:val="nil"/>
+              <w:right w:val="single" w:sz="4" w:space="0" w:color="000000"/>
+            </w:tcBorders>
+            <w:shd w:val="clear" w:color="D8D8D8" w:fill="D8D8D8"/>
+            <w:noWrap/>
+            <w:vAlign w:val="center"/>
+            <w:hideMark/>
+          </w:tcPr>
+          <w:p>
+            <w:pPr>
+              <w:jc w:val="center"/>
+              <w:rPr>
+                <w:color w:val="000000"/>
+              </w:rPr>
+            </w:pPr>
+            <w:r>
+              <w:rPr>
+                <w:color w:val="000000"/>
+              </w:rPr>
+              <w:t>9</w:t>
+            </w:r>
+          </w:p>
+        </w:tc>
+        <w:tc>
+          <w:tcPr>
+            <w:tcW w:w="5249" w:type="dxa"/>
+            <w:tcBorders>
+              <w:top w:val="single" w:sz="4" w:space="0" w:color="000000"/>
+              <w:left w:val="single" w:sz="4" w:space="0" w:color="000000"/>
+              <w:bottom w:val="nil"/>
+              <w:right w:val="single" w:sz="4" w:space="0" w:color="000000"/>
+            </w:tcBorders>
+            <w:shd w:val="clear" w:color="D8D8D8" w:fill="D8D8D8"/>
+            <w:vAlign w:val="bottom"/>
+            <w:hideMark/>
+          </w:tcPr>
+          <w:p>
+            <w:pPr>
+              <w:rPr>
+                <w:color w:val="000000"/>
+              </w:rPr>
+            </w:pPr>
+            <w:r>
+              <w:rPr>
+                <w:color w:val="000000"/>
+              </w:rPr>
+              <w:t>Existe un proceso acotado (en plazo y presupuesto) que permita determinar que el sistema construido satisface lo descrito en el propio requerimiento?</w:t>
+            </w:r>
+          </w:p>
+        </w:tc>
+        <w:tc>
+          <w:tcPr>
+            <w:tcW w:w="976" w:type="dxa"/>
+            <w:tcBorders>
+              <w:top w:val="single" w:sz="4" w:space="0" w:color="000000"/>
+              <w:left w:val="single" w:sz="4" w:space="0" w:color="000000"/>
+              <w:bottom w:val="nil"/>
+              <w:right w:val="single" w:sz="4" w:space="0" w:color="000000"/>
+            </w:tcBorders>
+            <w:shd w:val="clear" w:color="D8D8D8" w:fill="D8D8D8"/>
+            <w:noWrap/>
+            <w:vAlign w:val="center"/>
+            <w:hideMark/>
+          </w:tcPr>
+          <w:p>
+            <w:pPr>
+              <w:jc w:val="center"/>
+              <w:rPr>
+                <w:color w:val="000000"/>
+              </w:rPr>
+            </w:pPr>
+            <w:r>
+              <w:rPr>
+                <w:color w:val="000000"/>
+              </w:rPr>
+              <w:t> </w:t>
+            </w:r>
+          </w:p>
+        </w:tc>
+        <w:tc>
+          <w:tcPr>
+            <w:tcW w:w="859" w:type="dxa"/>
+            <w:tcBorders>
+              <w:top w:val="single" w:sz="4" w:space="0" w:color="000000"/>
+              <w:left w:val="single" w:sz="4" w:space="0" w:color="000000"/>
+              <w:bottom w:val="nil"/>
+              <w:right w:val="single" w:sz="4" w:space="0" w:color="000000"/>
+            </w:tcBorders>
+            <w:shd w:val="clear" w:color="C6EFCE" w:fill="C6EFCE"/>
+            <w:noWrap/>
+            <w:vAlign w:val="center"/>
+            <w:hideMark/>
+          </w:tcPr>
+          <w:p>
+            <w:pPr>
+              <w:jc w:val="center"/>
+              <w:rPr>
+                <w:b/>
+                <w:bCs/>
+                <w:color w:val="006100"/>
+              </w:rPr>
+            </w:pPr>
+            <w:r>
+              <w:rPr>
+                <w:b/>
+                <w:bCs/>
+                <w:color w:val="006100"/>
+              </w:rPr>
+              <w:t>X</w:t>
+            </w:r>
+          </w:p>
+        </w:tc>
+      </w:tr>
+      <w:tr>
+        <w:trPr>
+          <w:trHeight w:val="285"/>
+        </w:trPr>
+        <w:tc>
+          <w:tcPr>
+            <w:tcW w:w="6073" w:type="dxa"/>
+            <w:gridSpan w:val="2"/>
+            <w:tcBorders>
+              <w:top w:val="nil"/>
+              <w:left w:val="nil"/>
+              <w:bottom w:val="nil"/>
+              <w:right w:val="nil"/>
+            </w:tcBorders>
+            <w:shd w:val="clear" w:color="auto" w:fill="auto"/>
+            <w:noWrap/>
+            <w:vAlign w:val="center"/>
+            <w:hideMark/>
+          </w:tcPr>
+          <w:p>
+            <w:pPr>
+              <w:rPr>
+                <w:b/>
+                <w:bCs/>
+                <w:color w:val="000000"/>
+                <w:sz w:val="28"/>
+                <w:szCs w:val="28"/>
+              </w:rPr>
+            </w:pPr>
+            <w:r>
+              <w:rPr>
+                <w:b/>
+                <w:bCs/>
+                <w:color w:val="000000"/>
+                <w:sz w:val="28"/>
+                <w:szCs w:val="28"/>
+              </w:rPr>
+              <w:t>SUMATORIA:</w:t>
+            </w:r>
+          </w:p>
+        </w:tc>
+        <w:tc>
+          <w:tcPr>
+            <w:tcW w:w="976" w:type="dxa"/>
+            <w:tcBorders>
+              <w:top w:val="nil"/>
+              <w:left w:val="nil"/>
+              <w:bottom w:val="nil"/>
+              <w:right w:val="nil"/>
+            </w:tcBorders>
+            <w:shd w:val="clear" w:color="auto" w:fill="auto"/>
+            <w:noWrap/>
+            <w:vAlign w:val="bottom"/>
+            <w:hideMark/>
+          </w:tcPr>
+          <w:p>
+            <w:pPr>
+              <w:jc w:val="right"/>
+              <w:rPr>
+                <w:color w:val="000000"/>
+              </w:rPr>
+            </w:pPr>
+            <w:r>
+              <w:rPr>
+                <w:color w:val="000000"/>
+              </w:rPr>
+              <w:t>6</w:t>
+            </w:r>
+          </w:p>
+        </w:tc>
+        <w:tc>
+          <w:tcPr>
+            <w:tcW w:w="859" w:type="dxa"/>
+            <w:tcBorders>
+              <w:top w:val="nil"/>
+              <w:left w:val="nil"/>
+              <w:bottom w:val="nil"/>
+              <w:right w:val="nil"/>
+            </w:tcBorders>
+            <w:shd w:val="clear" w:color="auto" w:fill="auto"/>
+            <w:noWrap/>
+            <w:vAlign w:val="bottom"/>
+            <w:hideMark/>
+          </w:tcPr>
+          <w:p>
+            <w:pPr>
+              <w:jc w:val="right"/>
+              <w:rPr>
+                <w:color w:val="000000"/>
+              </w:rPr>
+            </w:pPr>
+            <w:r>
+              <w:rPr>
+                <w:color w:val="000000"/>
+              </w:rPr>
+              <w:t>3</w:t>
+            </w:r>
+          </w:p>
+        </w:tc>
+      </w:tr>
+      <w:tr>
+        <w:trPr>
+          <w:trHeight w:val="285"/>
+        </w:trPr>
+        <w:tc>
+          <w:tcPr>
+            <w:tcW w:w="6073" w:type="dxa"/>
+            <w:gridSpan w:val="2"/>
+            <w:tcBorders>
+              <w:top w:val="nil"/>
+              <w:left w:val="nil"/>
+              <w:bottom w:val="nil"/>
+              <w:right w:val="nil"/>
+            </w:tcBorders>
+            <w:shd w:val="clear" w:color="auto" w:fill="auto"/>
+            <w:noWrap/>
+            <w:vAlign w:val="center"/>
+            <w:hideMark/>
+          </w:tcPr>
+          <w:p>
+            <w:pPr>
+              <w:rPr>
+                <w:b/>
+                <w:bCs/>
+                <w:color w:val="000000"/>
+                <w:sz w:val="28"/>
+                <w:szCs w:val="28"/>
+              </w:rPr>
+            </w:pPr>
+            <w:r>
+              <w:rPr>
+                <w:b/>
+                <w:bCs/>
+                <w:color w:val="000000"/>
+                <w:sz w:val="28"/>
+                <w:szCs w:val="28"/>
+              </w:rPr>
+              <w:t>PORCENTAJE :</w:t>
+            </w:r>
+          </w:p>
+        </w:tc>
+        <w:tc>
+          <w:tcPr>
+            <w:tcW w:w="976" w:type="dxa"/>
+            <w:tcBorders>
+              <w:top w:val="nil"/>
+              <w:left w:val="nil"/>
+              <w:bottom w:val="nil"/>
+              <w:right w:val="nil"/>
+            </w:tcBorders>
+            <w:shd w:val="clear" w:color="auto" w:fill="auto"/>
+            <w:noWrap/>
+            <w:vAlign w:val="bottom"/>
+            <w:hideMark/>
+          </w:tcPr>
+          <w:p>
+            <w:pPr>
+              <w:jc w:val="right"/>
+              <w:rPr>
+                <w:color w:val="000000"/>
+              </w:rPr>
+            </w:pPr>
+            <w:r>
+              <w:rPr>
+                <w:color w:val="000000"/>
+              </w:rPr>
+              <w:t>67%</w:t>
+            </w:r>
+          </w:p>
+        </w:tc>
+        <w:tc>
+          <w:tcPr>
+            <w:tcW w:w="859" w:type="dxa"/>
+            <w:tcBorders>
+              <w:top w:val="nil"/>
+              <w:left w:val="nil"/>
+              <w:bottom w:val="nil"/>
+              <w:right w:val="nil"/>
+            </w:tcBorders>
+            <w:shd w:val="clear" w:color="auto" w:fill="auto"/>
+            <w:noWrap/>
+            <w:vAlign w:val="bottom"/>
+            <w:hideMark/>
+          </w:tcPr>
+          <w:p>
+            <w:pPr>
+              <w:jc w:val="right"/>
+              <w:rPr>
+                <w:color w:val="000000"/>
+              </w:rPr>
+            </w:pPr>
+            <w:r>
+              <w:rPr>
+                <w:color w:val="000000"/>
+              </w:rPr>
+              <w:t>33%</w:t>
+            </w:r>
+          </w:p>
+        </w:tc>
+      </w:tr>
+      <w:tr>
+        <w:trPr>
+          <w:trHeight w:val="285"/>
+        </w:trPr>
+        <w:tc>
+          <w:tcPr>
+            <w:tcW w:w="824" w:type="dxa"/>
+            <w:tcBorders>
+              <w:top w:val="nil"/>
+              <w:left w:val="nil"/>
+              <w:bottom w:val="nil"/>
+              <w:right w:val="nil"/>
+            </w:tcBorders>
+            <w:shd w:val="clear" w:color="auto" w:fill="auto"/>
+            <w:noWrap/>
+            <w:vAlign w:val="center"/>
+            <w:hideMark/>
+          </w:tcPr>
+          <w:p>
+            <w:pPr>
+              <w:jc w:val="right"/>
+              <w:rPr>
+                <w:color w:val="000000"/>
+              </w:rPr>
+            </w:pPr>
+          </w:p>
+        </w:tc>
+        <w:tc>
+          <w:tcPr>
+            <w:tcW w:w="5249" w:type="dxa"/>
+            <w:tcBorders>
+              <w:top w:val="nil"/>
+              <w:left w:val="nil"/>
+              <w:bottom w:val="nil"/>
+              <w:right w:val="nil"/>
+            </w:tcBorders>
+            <w:shd w:val="clear" w:color="auto" w:fill="auto"/>
+            <w:noWrap/>
+            <w:vAlign w:val="center"/>
+            <w:hideMark/>
+          </w:tcPr>
+          <w:p>
+            <w:pPr>
+              <w:rPr>
+                <w:sz w:val="20"/>
+                <w:szCs w:val="20"/>
+              </w:rPr>
+            </w:pPr>
+          </w:p>
+        </w:tc>
+        <w:tc>
+          <w:tcPr>
+            <w:tcW w:w="976" w:type="dxa"/>
+            <w:tcBorders>
+              <w:top w:val="nil"/>
+              <w:left w:val="nil"/>
+              <w:bottom w:val="nil"/>
+              <w:right w:val="nil"/>
+            </w:tcBorders>
+            <w:shd w:val="clear" w:color="auto" w:fill="auto"/>
+            <w:noWrap/>
+            <w:vAlign w:val="bottom"/>
+            <w:hideMark/>
+          </w:tcPr>
+          <w:p>
+            <w:pPr>
+              <w:rPr>
+                <w:sz w:val="20"/>
+                <w:szCs w:val="20"/>
+              </w:rPr>
+            </w:pPr>
+          </w:p>
+        </w:tc>
+        <w:tc>
+          <w:tcPr>
+            <w:tcW w:w="859" w:type="dxa"/>
+            <w:tcBorders>
+              <w:top w:val="nil"/>
+              <w:left w:val="nil"/>
+              <w:bottom w:val="nil"/>
+              <w:right w:val="nil"/>
+            </w:tcBorders>
+            <w:shd w:val="clear" w:color="auto" w:fill="auto"/>
+            <w:noWrap/>
+            <w:vAlign w:val="bottom"/>
+            <w:hideMark/>
+          </w:tcPr>
+          <w:p>
+            <w:pPr>
+              <w:rPr>
+                <w:sz w:val="20"/>
+                <w:szCs w:val="20"/>
+              </w:rPr>
+            </w:pPr>
+          </w:p>
+        </w:tc>
+      </w:tr>
+      <w:tr>
+        <w:trPr>
+          <w:trHeight w:val="285"/>
+        </w:trPr>
+        <w:tc>
+          <w:tcPr>
+            <w:tcW w:w="7908" w:type="dxa"/>
+            <w:gridSpan w:val="4"/>
+            <w:tcBorders>
+              <w:top w:val="nil"/>
+              <w:left w:val="nil"/>
+              <w:bottom w:val="single" w:sz="4" w:space="0" w:color="000000"/>
+              <w:right w:val="nil"/>
+            </w:tcBorders>
+            <w:shd w:val="clear" w:color="auto" w:fill="auto"/>
+            <w:noWrap/>
+            <w:vAlign w:val="center"/>
+            <w:hideMark/>
+          </w:tcPr>
+          <w:p>
+            <w:pPr>
+              <w:jc w:val="center"/>
+              <w:rPr>
+                <w:b/>
+                <w:bCs/>
+                <w:color w:val="FA7D00"/>
+                <w:sz w:val="36"/>
+                <w:szCs w:val="36"/>
+              </w:rPr>
+            </w:pPr>
+            <w:r>
+              <w:rPr>
+                <w:b/>
+                <w:bCs/>
+                <w:color w:val="FA7D00"/>
+                <w:sz w:val="36"/>
+                <w:szCs w:val="36"/>
+              </w:rPr>
+              <w:t>DOCUMENTACIÓN</w:t>
+            </w:r>
+          </w:p>
+        </w:tc>
+      </w:tr>
+      <w:tr>
+        <w:trPr>
+          <w:trHeight w:val="285"/>
+        </w:trPr>
+        <w:tc>
+          <w:tcPr>
+            <w:tcW w:w="824" w:type="dxa"/>
+            <w:tcBorders>
+              <w:top w:val="nil"/>
+              <w:left w:val="nil"/>
+              <w:bottom w:val="single" w:sz="4" w:space="0" w:color="000000"/>
+              <w:right w:val="single" w:sz="4" w:space="0" w:color="000000"/>
+            </w:tcBorders>
+            <w:shd w:val="clear" w:color="9BBB59" w:fill="9BBB59"/>
+            <w:noWrap/>
+            <w:vAlign w:val="center"/>
+            <w:hideMark/>
+          </w:tcPr>
+          <w:p>
+            <w:pPr>
+              <w:jc w:val="center"/>
+              <w:rPr>
+                <w:b/>
+                <w:bCs/>
+                <w:color w:val="000000"/>
+                <w:sz w:val="28"/>
+                <w:szCs w:val="28"/>
+              </w:rPr>
+            </w:pPr>
+            <w:r>
+              <w:rPr>
+                <w:b/>
+                <w:bCs/>
+                <w:color w:val="000000"/>
+                <w:sz w:val="28"/>
+                <w:szCs w:val="28"/>
+              </w:rPr>
+              <w:t>No.</w:t>
+            </w:r>
+          </w:p>
+        </w:tc>
+        <w:tc>
+          <w:tcPr>
+            <w:tcW w:w="5249" w:type="dxa"/>
+            <w:tcBorders>
+              <w:top w:val="nil"/>
+              <w:left w:val="single" w:sz="4" w:space="0" w:color="000000"/>
+              <w:bottom w:val="single" w:sz="4" w:space="0" w:color="000000"/>
+              <w:right w:val="single" w:sz="4" w:space="0" w:color="000000"/>
+            </w:tcBorders>
+            <w:shd w:val="clear" w:color="9BBB59" w:fill="9BBB59"/>
+            <w:noWrap/>
+            <w:vAlign w:val="center"/>
+            <w:hideMark/>
+          </w:tcPr>
+          <w:p>
+            <w:pPr>
+              <w:jc w:val="center"/>
+              <w:rPr>
+                <w:b/>
+                <w:bCs/>
+                <w:color w:val="000000"/>
+                <w:sz w:val="28"/>
+                <w:szCs w:val="28"/>
+              </w:rPr>
+            </w:pPr>
+            <w:r>
+              <w:rPr>
+                <w:b/>
+                <w:bCs/>
+                <w:color w:val="000000"/>
+                <w:sz w:val="28"/>
+                <w:szCs w:val="28"/>
+              </w:rPr>
+              <w:t>Pregunta</w:t>
+            </w:r>
+          </w:p>
+        </w:tc>
+        <w:tc>
+          <w:tcPr>
+            <w:tcW w:w="976" w:type="dxa"/>
+            <w:tcBorders>
+              <w:top w:val="nil"/>
+              <w:left w:val="single" w:sz="4" w:space="0" w:color="000000"/>
+              <w:bottom w:val="single" w:sz="4" w:space="0" w:color="000000"/>
+              <w:right w:val="single" w:sz="4" w:space="0" w:color="000000"/>
+            </w:tcBorders>
+            <w:shd w:val="clear" w:color="9BBB59" w:fill="9BBB59"/>
+            <w:noWrap/>
+            <w:vAlign w:val="center"/>
+            <w:hideMark/>
+          </w:tcPr>
+          <w:p>
+            <w:pPr>
+              <w:jc w:val="center"/>
+              <w:rPr>
+                <w:b/>
+                <w:bCs/>
+                <w:color w:val="000000"/>
+                <w:sz w:val="32"/>
+                <w:szCs w:val="32"/>
+              </w:rPr>
+            </w:pPr>
+            <w:r>
+              <w:rPr>
+                <w:b/>
+                <w:bCs/>
+                <w:color w:val="000000"/>
+                <w:sz w:val="32"/>
+                <w:szCs w:val="32"/>
+              </w:rPr>
+              <w:t>SI</w:t>
+            </w:r>
+          </w:p>
+        </w:tc>
+        <w:tc>
+          <w:tcPr>
+            <w:tcW w:w="859" w:type="dxa"/>
+            <w:tcBorders>
+              <w:top w:val="nil"/>
+              <w:left w:val="single" w:sz="4" w:space="0" w:color="000000"/>
+              <w:bottom w:val="single" w:sz="4" w:space="0" w:color="000000"/>
+              <w:right w:val="nil"/>
+            </w:tcBorders>
+            <w:shd w:val="clear" w:color="9BBB59" w:fill="9BBB59"/>
+            <w:noWrap/>
+            <w:vAlign w:val="center"/>
+            <w:hideMark/>
+          </w:tcPr>
+          <w:p>
+            <w:pPr>
+              <w:jc w:val="center"/>
+              <w:rPr>
+                <w:b/>
+                <w:bCs/>
+                <w:color w:val="000000"/>
+                <w:sz w:val="32"/>
+                <w:szCs w:val="32"/>
+              </w:rPr>
+            </w:pPr>
+            <w:r>
+              <w:rPr>
+                <w:b/>
+                <w:bCs/>
+                <w:color w:val="000000"/>
+                <w:sz w:val="32"/>
+                <w:szCs w:val="32"/>
+              </w:rPr>
+              <w:t xml:space="preserve">NO </w:t>
+            </w:r>
+          </w:p>
+        </w:tc>
+      </w:tr>
+      <w:tr>
+        <w:trPr>
+          <w:trHeight w:val="576"/>
+        </w:trPr>
+        <w:tc>
+          <w:tcPr>
+            <w:tcW w:w="824" w:type="dxa"/>
+            <w:tcBorders>
+              <w:top w:val="single" w:sz="4" w:space="0" w:color="000000"/>
+              <w:left w:val="nil"/>
+              <w:bottom w:val="single" w:sz="4" w:space="0" w:color="000000"/>
+              <w:right w:val="single" w:sz="4" w:space="0" w:color="000000"/>
+            </w:tcBorders>
+            <w:shd w:val="clear" w:color="EAF1DD" w:fill="EAF1DD"/>
+            <w:noWrap/>
+            <w:vAlign w:val="center"/>
+            <w:hideMark/>
+          </w:tcPr>
+          <w:p>
+            <w:pPr>
+              <w:jc w:val="center"/>
+              <w:rPr>
+                <w:color w:val="000000"/>
+              </w:rPr>
+            </w:pPr>
+            <w:r>
+              <w:rPr>
+                <w:color w:val="000000"/>
+              </w:rPr>
+              <w:t>1</w:t>
+            </w:r>
+          </w:p>
+        </w:tc>
+        <w:tc>
+          <w:tcPr>
+            <w:tcW w:w="5249" w:type="dxa"/>
+            <w:tcBorders>
+              <w:top w:val="single" w:sz="4" w:space="0" w:color="000000"/>
+              <w:left w:val="single" w:sz="4" w:space="0" w:color="000000"/>
+              <w:bottom w:val="single" w:sz="4" w:space="0" w:color="000000"/>
+              <w:right w:val="single" w:sz="4" w:space="0" w:color="000000"/>
+            </w:tcBorders>
+            <w:shd w:val="clear" w:color="EAF1DD" w:fill="EAF1DD"/>
+            <w:vAlign w:val="bottom"/>
+            <w:hideMark/>
+          </w:tcPr>
+          <w:p>
+            <w:pPr>
+              <w:rPr>
+                <w:color w:val="000000"/>
+              </w:rPr>
+            </w:pPr>
+            <w:r>
+              <w:rPr>
+                <w:color w:val="000000"/>
+              </w:rPr>
+              <w:t>Aplica un estandar para la documetación de requerimiento?</w:t>
+            </w:r>
+          </w:p>
+        </w:tc>
+        <w:tc>
+          <w:tcPr>
+            <w:tcW w:w="976" w:type="dxa"/>
+            <w:tcBorders>
+              <w:top w:val="single" w:sz="4" w:space="0" w:color="000000"/>
+              <w:left w:val="single" w:sz="4" w:space="0" w:color="000000"/>
+              <w:bottom w:val="nil"/>
+              <w:right w:val="single" w:sz="4" w:space="0" w:color="000000"/>
+            </w:tcBorders>
+            <w:shd w:val="clear" w:color="C6EFCE" w:fill="C6EFCE"/>
+            <w:noWrap/>
+            <w:vAlign w:val="center"/>
+            <w:hideMark/>
+          </w:tcPr>
+          <w:p>
+            <w:pPr>
+              <w:jc w:val="center"/>
+              <w:rPr>
+                <w:b/>
+                <w:bCs/>
+                <w:color w:val="006100"/>
+              </w:rPr>
+            </w:pPr>
+            <w:r>
+              <w:rPr>
+                <w:b/>
+                <w:bCs/>
+                <w:color w:val="006100"/>
+              </w:rPr>
+              <w:t>X</w:t>
+            </w:r>
+          </w:p>
+        </w:tc>
+        <w:tc>
+          <w:tcPr>
+            <w:tcW w:w="859" w:type="dxa"/>
+            <w:tcBorders>
+              <w:top w:val="single" w:sz="4" w:space="0" w:color="000000"/>
+              <w:left w:val="single" w:sz="4" w:space="0" w:color="000000"/>
+              <w:bottom w:val="single" w:sz="4" w:space="0" w:color="000000"/>
+              <w:right w:val="nil"/>
+            </w:tcBorders>
+            <w:shd w:val="clear" w:color="EAF1DD" w:fill="EAF1DD"/>
+            <w:noWrap/>
+            <w:vAlign w:val="center"/>
+            <w:hideMark/>
+          </w:tcPr>
+          <w:p>
+            <w:pPr>
+              <w:jc w:val="center"/>
+              <w:rPr>
+                <w:color w:val="000000"/>
+              </w:rPr>
+            </w:pPr>
+            <w:r>
+              <w:rPr>
+                <w:color w:val="000000"/>
+              </w:rPr>
+              <w:t> </w:t>
+            </w:r>
+          </w:p>
+        </w:tc>
+      </w:tr>
+      <w:tr>
+        <w:trPr>
+          <w:trHeight w:val="576"/>
+        </w:trPr>
+        <w:tc>
+          <w:tcPr>
+            <w:tcW w:w="824" w:type="dxa"/>
+            <w:tcBorders>
+              <w:top w:val="single" w:sz="4" w:space="0" w:color="000000"/>
+              <w:left w:val="nil"/>
+              <w:bottom w:val="single" w:sz="4" w:space="0" w:color="000000"/>
+              <w:right w:val="single" w:sz="4" w:space="0" w:color="000000"/>
+            </w:tcBorders>
+            <w:shd w:val="clear" w:color="B8CCE4" w:fill="B8CCE4"/>
+            <w:noWrap/>
+            <w:vAlign w:val="center"/>
+            <w:hideMark/>
+          </w:tcPr>
+          <w:p>
+            <w:pPr>
+              <w:jc w:val="center"/>
+              <w:rPr>
+                <w:color w:val="000000"/>
+              </w:rPr>
+            </w:pPr>
+            <w:r>
+              <w:rPr>
+                <w:color w:val="000000"/>
+              </w:rPr>
+              <w:t>2</w:t>
+            </w:r>
+          </w:p>
+        </w:tc>
+        <w:tc>
+          <w:tcPr>
+            <w:tcW w:w="5249" w:type="dxa"/>
+            <w:tcBorders>
+              <w:top w:val="single" w:sz="4" w:space="0" w:color="000000"/>
+              <w:left w:val="single" w:sz="4" w:space="0" w:color="000000"/>
+              <w:bottom w:val="single" w:sz="4" w:space="0" w:color="000000"/>
+              <w:right w:val="single" w:sz="4" w:space="0" w:color="000000"/>
+            </w:tcBorders>
+            <w:shd w:val="clear" w:color="B8CCE4" w:fill="B8CCE4"/>
+            <w:vAlign w:val="bottom"/>
+            <w:hideMark/>
+          </w:tcPr>
+          <w:p>
+            <w:pPr>
+              <w:rPr>
+                <w:color w:val="000000"/>
+              </w:rPr>
+            </w:pPr>
+            <w:r>
+              <w:rPr>
+                <w:color w:val="000000"/>
+              </w:rPr>
+              <w:t>Cumple con la estructura definida por el estandar?</w:t>
+            </w:r>
+          </w:p>
+        </w:tc>
+        <w:tc>
+          <w:tcPr>
+            <w:tcW w:w="976" w:type="dxa"/>
+            <w:tcBorders>
+              <w:top w:val="single" w:sz="4" w:space="0" w:color="000000"/>
+              <w:left w:val="single" w:sz="4" w:space="0" w:color="000000"/>
+              <w:bottom w:val="nil"/>
+              <w:right w:val="single" w:sz="4" w:space="0" w:color="000000"/>
+            </w:tcBorders>
+            <w:shd w:val="clear" w:color="C6EFCE" w:fill="C6EFCE"/>
+            <w:noWrap/>
+            <w:vAlign w:val="center"/>
+            <w:hideMark/>
+          </w:tcPr>
+          <w:p>
+            <w:pPr>
+              <w:jc w:val="center"/>
+              <w:rPr>
+                <w:b/>
+                <w:bCs/>
+                <w:color w:val="006100"/>
+              </w:rPr>
+            </w:pPr>
+            <w:r>
+              <w:rPr>
+                <w:b/>
+                <w:bCs/>
+                <w:color w:val="006100"/>
+              </w:rPr>
+              <w:t>X</w:t>
+            </w:r>
+          </w:p>
+        </w:tc>
+        <w:tc>
+          <w:tcPr>
+            <w:tcW w:w="859" w:type="dxa"/>
+            <w:tcBorders>
+              <w:top w:val="single" w:sz="4" w:space="0" w:color="000000"/>
+              <w:left w:val="single" w:sz="4" w:space="0" w:color="000000"/>
+              <w:bottom w:val="single" w:sz="4" w:space="0" w:color="000000"/>
+              <w:right w:val="nil"/>
+            </w:tcBorders>
+            <w:shd w:val="clear" w:color="B8CCE4" w:fill="B8CCE4"/>
+            <w:noWrap/>
+            <w:vAlign w:val="center"/>
+            <w:hideMark/>
+          </w:tcPr>
+          <w:p>
+            <w:pPr>
+              <w:jc w:val="center"/>
+              <w:rPr>
+                <w:color w:val="000000"/>
+              </w:rPr>
+            </w:pPr>
+            <w:r>
+              <w:rPr>
+                <w:color w:val="000000"/>
+              </w:rPr>
+              <w:t> </w:t>
+            </w:r>
+          </w:p>
+        </w:tc>
+      </w:tr>
+      <w:tr>
+        <w:trPr>
+          <w:trHeight w:val="576"/>
+        </w:trPr>
+        <w:tc>
+          <w:tcPr>
+            <w:tcW w:w="824" w:type="dxa"/>
+            <w:tcBorders>
+              <w:top w:val="single" w:sz="4" w:space="0" w:color="000000"/>
+              <w:left w:val="nil"/>
+              <w:bottom w:val="single" w:sz="4" w:space="0" w:color="000000"/>
+              <w:right w:val="single" w:sz="4" w:space="0" w:color="000000"/>
+            </w:tcBorders>
+            <w:shd w:val="clear" w:color="EAF1DD" w:fill="EAF1DD"/>
+            <w:noWrap/>
+            <w:vAlign w:val="center"/>
+            <w:hideMark/>
+          </w:tcPr>
+          <w:p>
+            <w:pPr>
+              <w:jc w:val="center"/>
+              <w:rPr>
+                <w:color w:val="000000"/>
+              </w:rPr>
+            </w:pPr>
+            <w:r>
+              <w:rPr>
+                <w:color w:val="000000"/>
+              </w:rPr>
+              <w:t>3</w:t>
+            </w:r>
+          </w:p>
+        </w:tc>
+        <w:tc>
+          <w:tcPr>
+            <w:tcW w:w="5249" w:type="dxa"/>
+            <w:tcBorders>
+              <w:top w:val="single" w:sz="4" w:space="0" w:color="000000"/>
+              <w:left w:val="single" w:sz="4" w:space="0" w:color="000000"/>
+              <w:bottom w:val="single" w:sz="4" w:space="0" w:color="000000"/>
+              <w:right w:val="single" w:sz="4" w:space="0" w:color="000000"/>
+            </w:tcBorders>
+            <w:shd w:val="clear" w:color="EAF1DD" w:fill="EAF1DD"/>
+            <w:vAlign w:val="bottom"/>
+            <w:hideMark/>
+          </w:tcPr>
+          <w:p>
+            <w:pPr>
+              <w:rPr>
+                <w:color w:val="000000"/>
+              </w:rPr>
+            </w:pPr>
+            <w:r>
+              <w:rPr>
+                <w:color w:val="000000"/>
+              </w:rPr>
+              <w:t>Utiliza un Glosario de términos normalizado?</w:t>
+            </w:r>
+          </w:p>
+        </w:tc>
+        <w:tc>
+          <w:tcPr>
+            <w:tcW w:w="976" w:type="dxa"/>
+            <w:tcBorders>
+              <w:top w:val="single" w:sz="4" w:space="0" w:color="000000"/>
+              <w:left w:val="single" w:sz="4" w:space="0" w:color="000000"/>
+              <w:bottom w:val="nil"/>
+              <w:right w:val="single" w:sz="4" w:space="0" w:color="000000"/>
+            </w:tcBorders>
+            <w:shd w:val="clear" w:color="C6EFCE" w:fill="C6EFCE"/>
+            <w:noWrap/>
+            <w:vAlign w:val="center"/>
+            <w:hideMark/>
+          </w:tcPr>
+          <w:p>
+            <w:pPr>
+              <w:jc w:val="center"/>
+              <w:rPr>
+                <w:b/>
+                <w:bCs/>
+                <w:color w:val="006100"/>
+              </w:rPr>
+            </w:pPr>
+            <w:r>
+              <w:rPr>
+                <w:b/>
+                <w:bCs/>
+                <w:color w:val="006100"/>
+              </w:rPr>
+              <w:t>X</w:t>
+            </w:r>
+          </w:p>
+        </w:tc>
+        <w:tc>
+          <w:tcPr>
+            <w:tcW w:w="859" w:type="dxa"/>
+            <w:tcBorders>
+              <w:top w:val="single" w:sz="4" w:space="0" w:color="000000"/>
+              <w:left w:val="single" w:sz="4" w:space="0" w:color="000000"/>
+              <w:bottom w:val="single" w:sz="4" w:space="0" w:color="000000"/>
+              <w:right w:val="nil"/>
+            </w:tcBorders>
+            <w:shd w:val="clear" w:color="EAF1DD" w:fill="EAF1DD"/>
+            <w:noWrap/>
+            <w:vAlign w:val="center"/>
+            <w:hideMark/>
+          </w:tcPr>
+          <w:p>
+            <w:pPr>
+              <w:jc w:val="center"/>
+              <w:rPr>
+                <w:color w:val="000000"/>
+              </w:rPr>
+            </w:pPr>
+            <w:r>
+              <w:rPr>
+                <w:color w:val="000000"/>
+              </w:rPr>
+              <w:t> </w:t>
+            </w:r>
+          </w:p>
+        </w:tc>
+      </w:tr>
+      <w:tr>
+        <w:trPr>
+          <w:trHeight w:val="576"/>
+        </w:trPr>
+        <w:tc>
+          <w:tcPr>
+            <w:tcW w:w="824" w:type="dxa"/>
+            <w:tcBorders>
+              <w:top w:val="single" w:sz="4" w:space="0" w:color="000000"/>
+              <w:left w:val="nil"/>
+              <w:bottom w:val="single" w:sz="4" w:space="0" w:color="000000"/>
+              <w:right w:val="single" w:sz="4" w:space="0" w:color="000000"/>
+            </w:tcBorders>
+            <w:shd w:val="clear" w:color="B8CCE4" w:fill="B8CCE4"/>
+            <w:noWrap/>
+            <w:vAlign w:val="center"/>
+            <w:hideMark/>
+          </w:tcPr>
+          <w:p>
+            <w:pPr>
+              <w:jc w:val="center"/>
+              <w:rPr>
+                <w:color w:val="000000"/>
+              </w:rPr>
+            </w:pPr>
+            <w:r>
+              <w:rPr>
+                <w:color w:val="000000"/>
+              </w:rPr>
+              <w:t>4</w:t>
+            </w:r>
+          </w:p>
+        </w:tc>
+        <w:tc>
+          <w:tcPr>
+            <w:tcW w:w="5249" w:type="dxa"/>
+            <w:tcBorders>
+              <w:top w:val="single" w:sz="4" w:space="0" w:color="000000"/>
+              <w:left w:val="single" w:sz="4" w:space="0" w:color="000000"/>
+              <w:bottom w:val="single" w:sz="4" w:space="0" w:color="000000"/>
+              <w:right w:val="single" w:sz="4" w:space="0" w:color="000000"/>
+            </w:tcBorders>
+            <w:shd w:val="clear" w:color="B8CCE4" w:fill="B8CCE4"/>
+            <w:vAlign w:val="bottom"/>
+            <w:hideMark/>
+          </w:tcPr>
+          <w:p>
+            <w:pPr>
+              <w:rPr>
+                <w:color w:val="000000"/>
+              </w:rPr>
+            </w:pPr>
+            <w:r>
+              <w:rPr>
+                <w:color w:val="000000"/>
+              </w:rPr>
+              <w:t>Los requerimientos Funcionales estan sujetos a una única interpretación?</w:t>
+            </w:r>
+          </w:p>
+        </w:tc>
+        <w:tc>
+          <w:tcPr>
+            <w:tcW w:w="976" w:type="dxa"/>
+            <w:tcBorders>
+              <w:top w:val="single" w:sz="4" w:space="0" w:color="000000"/>
+              <w:left w:val="single" w:sz="4" w:space="0" w:color="000000"/>
+              <w:bottom w:val="nil"/>
+              <w:right w:val="single" w:sz="4" w:space="0" w:color="000000"/>
+            </w:tcBorders>
+            <w:shd w:val="clear" w:color="C6EFCE" w:fill="C6EFCE"/>
+            <w:noWrap/>
+            <w:vAlign w:val="center"/>
+            <w:hideMark/>
+          </w:tcPr>
+          <w:p>
+            <w:pPr>
+              <w:jc w:val="center"/>
+              <w:rPr>
+                <w:b/>
+                <w:bCs/>
+                <w:color w:val="006100"/>
+              </w:rPr>
+            </w:pPr>
+            <w:r>
+              <w:rPr>
+                <w:b/>
+                <w:bCs/>
+                <w:color w:val="006100"/>
+              </w:rPr>
+              <w:t>X</w:t>
+            </w:r>
+          </w:p>
+        </w:tc>
+        <w:tc>
+          <w:tcPr>
+            <w:tcW w:w="859" w:type="dxa"/>
+            <w:tcBorders>
+              <w:top w:val="single" w:sz="4" w:space="0" w:color="000000"/>
+              <w:left w:val="single" w:sz="4" w:space="0" w:color="000000"/>
+              <w:bottom w:val="single" w:sz="4" w:space="0" w:color="000000"/>
+              <w:right w:val="nil"/>
+            </w:tcBorders>
+            <w:shd w:val="clear" w:color="B8CCE4" w:fill="B8CCE4"/>
+            <w:noWrap/>
+            <w:vAlign w:val="center"/>
+            <w:hideMark/>
+          </w:tcPr>
+          <w:p>
+            <w:pPr>
+              <w:jc w:val="center"/>
+              <w:rPr>
+                <w:color w:val="000000"/>
+              </w:rPr>
+            </w:pPr>
+            <w:r>
+              <w:rPr>
+                <w:color w:val="000000"/>
+              </w:rPr>
+              <w:t> </w:t>
+            </w:r>
+          </w:p>
+        </w:tc>
+      </w:tr>
+      <w:tr>
+        <w:trPr>
+          <w:trHeight w:val="576"/>
+        </w:trPr>
+        <w:tc>
+          <w:tcPr>
+            <w:tcW w:w="824" w:type="dxa"/>
+            <w:tcBorders>
+              <w:top w:val="single" w:sz="4" w:space="0" w:color="000000"/>
+              <w:left w:val="nil"/>
+              <w:bottom w:val="nil"/>
+              <w:right w:val="single" w:sz="4" w:space="0" w:color="000000"/>
+            </w:tcBorders>
+            <w:shd w:val="clear" w:color="EAF1DD" w:fill="EAF1DD"/>
+            <w:noWrap/>
+            <w:vAlign w:val="center"/>
+            <w:hideMark/>
+          </w:tcPr>
+          <w:p>
+            <w:pPr>
+              <w:jc w:val="center"/>
+              <w:rPr>
+                <w:color w:val="000000"/>
+              </w:rPr>
+            </w:pPr>
+            <w:r>
+              <w:rPr>
+                <w:color w:val="000000"/>
+              </w:rPr>
+              <w:t>5</w:t>
+            </w:r>
+          </w:p>
+        </w:tc>
+        <w:tc>
+          <w:tcPr>
+            <w:tcW w:w="5249" w:type="dxa"/>
+            <w:tcBorders>
+              <w:top w:val="single" w:sz="4" w:space="0" w:color="000000"/>
+              <w:left w:val="single" w:sz="4" w:space="0" w:color="000000"/>
+              <w:bottom w:val="nil"/>
+              <w:right w:val="single" w:sz="4" w:space="0" w:color="000000"/>
+            </w:tcBorders>
+            <w:shd w:val="clear" w:color="EAF1DD" w:fill="EAF1DD"/>
+            <w:vAlign w:val="bottom"/>
+            <w:hideMark/>
+          </w:tcPr>
+          <w:p>
+            <w:pPr>
+              <w:rPr>
+                <w:color w:val="000000"/>
+              </w:rPr>
+            </w:pPr>
+            <w:r>
+              <w:rPr>
+                <w:color w:val="000000"/>
+              </w:rPr>
+              <w:t>El modelo aplicado cumple con la sintaxis?</w:t>
+            </w:r>
+          </w:p>
+        </w:tc>
+        <w:tc>
+          <w:tcPr>
+            <w:tcW w:w="976" w:type="dxa"/>
+            <w:tcBorders>
+              <w:top w:val="single" w:sz="4" w:space="0" w:color="000000"/>
+              <w:left w:val="single" w:sz="4" w:space="0" w:color="000000"/>
+              <w:bottom w:val="nil"/>
+              <w:right w:val="single" w:sz="4" w:space="0" w:color="000000"/>
+            </w:tcBorders>
+            <w:shd w:val="clear" w:color="C6EFCE" w:fill="C6EFCE"/>
+            <w:noWrap/>
+            <w:vAlign w:val="center"/>
+            <w:hideMark/>
+          </w:tcPr>
+          <w:p>
+            <w:pPr>
+              <w:jc w:val="center"/>
+              <w:rPr>
+                <w:b/>
+                <w:bCs/>
+                <w:color w:val="006100"/>
+              </w:rPr>
+            </w:pPr>
+            <w:r>
+              <w:rPr>
+                <w:b/>
+                <w:bCs/>
+                <w:color w:val="006100"/>
+              </w:rPr>
+              <w:t>X</w:t>
+            </w:r>
+          </w:p>
+        </w:tc>
+        <w:tc>
+          <w:tcPr>
+            <w:tcW w:w="859" w:type="dxa"/>
+            <w:tcBorders>
+              <w:top w:val="single" w:sz="4" w:space="0" w:color="000000"/>
+              <w:left w:val="single" w:sz="4" w:space="0" w:color="000000"/>
+              <w:bottom w:val="nil"/>
+              <w:right w:val="nil"/>
+            </w:tcBorders>
+            <w:shd w:val="clear" w:color="EAF1DD" w:fill="EAF1DD"/>
+            <w:noWrap/>
+            <w:vAlign w:val="center"/>
+            <w:hideMark/>
+          </w:tcPr>
+          <w:p>
+            <w:pPr>
+              <w:jc w:val="center"/>
+              <w:rPr>
+                <w:color w:val="000000"/>
+              </w:rPr>
+            </w:pPr>
+            <w:r>
+              <w:rPr>
+                <w:color w:val="000000"/>
+              </w:rPr>
+              <w:t> </w:t>
+            </w:r>
+          </w:p>
+        </w:tc>
+      </w:tr>
+      <w:tr>
+        <w:trPr>
+          <w:trHeight w:val="285"/>
+        </w:trPr>
+        <w:tc>
+          <w:tcPr>
+            <w:tcW w:w="6073" w:type="dxa"/>
+            <w:gridSpan w:val="2"/>
+            <w:tcBorders>
+              <w:top w:val="nil"/>
+              <w:left w:val="nil"/>
+              <w:bottom w:val="nil"/>
+              <w:right w:val="nil"/>
+            </w:tcBorders>
+            <w:shd w:val="clear" w:color="auto" w:fill="auto"/>
+            <w:noWrap/>
+            <w:vAlign w:val="center"/>
+            <w:hideMark/>
+          </w:tcPr>
+          <w:p>
+            <w:pPr>
+              <w:rPr>
+                <w:b/>
+                <w:bCs/>
+                <w:color w:val="000000"/>
+                <w:sz w:val="28"/>
+                <w:szCs w:val="28"/>
+              </w:rPr>
+            </w:pPr>
+            <w:r>
+              <w:rPr>
+                <w:b/>
+                <w:bCs/>
+                <w:color w:val="000000"/>
+                <w:sz w:val="28"/>
+                <w:szCs w:val="28"/>
+              </w:rPr>
+              <w:t>SUMATORIA:</w:t>
+            </w:r>
+          </w:p>
+        </w:tc>
+        <w:tc>
+          <w:tcPr>
+            <w:tcW w:w="976" w:type="dxa"/>
+            <w:tcBorders>
+              <w:top w:val="nil"/>
+              <w:left w:val="nil"/>
+              <w:bottom w:val="nil"/>
+              <w:right w:val="nil"/>
+            </w:tcBorders>
+            <w:shd w:val="clear" w:color="auto" w:fill="auto"/>
+            <w:noWrap/>
+            <w:vAlign w:val="bottom"/>
+            <w:hideMark/>
+          </w:tcPr>
+          <w:p>
+            <w:pPr>
+              <w:jc w:val="right"/>
+              <w:rPr>
+                <w:color w:val="000000"/>
+              </w:rPr>
+            </w:pPr>
+            <w:r>
+              <w:rPr>
+                <w:color w:val="000000"/>
+              </w:rPr>
+              <w:t>5</w:t>
+            </w:r>
+          </w:p>
+        </w:tc>
+        <w:tc>
+          <w:tcPr>
+            <w:tcW w:w="859" w:type="dxa"/>
+            <w:tcBorders>
+              <w:top w:val="nil"/>
+              <w:left w:val="nil"/>
+              <w:bottom w:val="nil"/>
+              <w:right w:val="nil"/>
+            </w:tcBorders>
+            <w:shd w:val="clear" w:color="auto" w:fill="auto"/>
+            <w:noWrap/>
+            <w:vAlign w:val="bottom"/>
+            <w:hideMark/>
+          </w:tcPr>
+          <w:p>
+            <w:pPr>
+              <w:jc w:val="right"/>
+              <w:rPr>
+                <w:color w:val="000000"/>
+              </w:rPr>
+            </w:pPr>
+            <w:r>
+              <w:rPr>
+                <w:color w:val="000000"/>
+              </w:rPr>
+              <w:t>0</w:t>
+            </w:r>
+          </w:p>
+        </w:tc>
+      </w:tr>
+      <w:tr>
+        <w:trPr>
+          <w:trHeight w:val="285"/>
+        </w:trPr>
+        <w:tc>
+          <w:tcPr>
+            <w:tcW w:w="6073" w:type="dxa"/>
+            <w:gridSpan w:val="2"/>
+            <w:tcBorders>
+              <w:top w:val="nil"/>
+              <w:left w:val="nil"/>
+              <w:bottom w:val="nil"/>
+              <w:right w:val="nil"/>
+            </w:tcBorders>
+            <w:shd w:val="clear" w:color="auto" w:fill="auto"/>
+            <w:noWrap/>
+            <w:vAlign w:val="center"/>
+            <w:hideMark/>
+          </w:tcPr>
+          <w:p>
+            <w:pPr>
+              <w:rPr>
+                <w:b/>
+                <w:bCs/>
+                <w:color w:val="000000"/>
+                <w:sz w:val="28"/>
+                <w:szCs w:val="28"/>
+              </w:rPr>
+            </w:pPr>
+            <w:r>
+              <w:rPr>
+                <w:b/>
+                <w:bCs/>
+                <w:color w:val="000000"/>
+                <w:sz w:val="28"/>
+                <w:szCs w:val="28"/>
+              </w:rPr>
+              <w:t>PORCENTAJE :</w:t>
+            </w:r>
+          </w:p>
+        </w:tc>
+        <w:tc>
+          <w:tcPr>
+            <w:tcW w:w="976" w:type="dxa"/>
+            <w:tcBorders>
+              <w:top w:val="nil"/>
+              <w:left w:val="nil"/>
+              <w:bottom w:val="nil"/>
+              <w:right w:val="nil"/>
+            </w:tcBorders>
+            <w:shd w:val="clear" w:color="auto" w:fill="auto"/>
+            <w:noWrap/>
+            <w:vAlign w:val="bottom"/>
+            <w:hideMark/>
+          </w:tcPr>
+          <w:p>
+            <w:pPr>
+              <w:jc w:val="right"/>
+              <w:rPr>
+                <w:color w:val="000000"/>
+              </w:rPr>
+            </w:pPr>
+            <w:r>
+              <w:rPr>
+                <w:color w:val="000000"/>
+              </w:rPr>
+              <w:t>100%</w:t>
+            </w:r>
+          </w:p>
+        </w:tc>
+        <w:tc>
+          <w:tcPr>
+            <w:tcW w:w="859" w:type="dxa"/>
+            <w:tcBorders>
+              <w:top w:val="nil"/>
+              <w:left w:val="nil"/>
+              <w:bottom w:val="nil"/>
+              <w:right w:val="nil"/>
+            </w:tcBorders>
+            <w:shd w:val="clear" w:color="auto" w:fill="auto"/>
+            <w:noWrap/>
+            <w:vAlign w:val="bottom"/>
+            <w:hideMark/>
+          </w:tcPr>
+          <w:p>
+            <w:pPr>
+              <w:jc w:val="right"/>
+              <w:rPr>
+                <w:color w:val="000000"/>
+              </w:rPr>
+            </w:pPr>
+            <w:r>
+              <w:rPr>
+                <w:color w:val="000000"/>
+              </w:rPr>
+              <w:t>0%</w:t>
+            </w:r>
+          </w:p>
+        </w:tc>
+      </w:tr>
+      <w:tr>
+        <w:trPr>
+          <w:trHeight w:val="285"/>
+        </w:trPr>
+        <w:tc>
+          <w:tcPr>
+            <w:tcW w:w="824" w:type="dxa"/>
+            <w:tcBorders>
+              <w:top w:val="nil"/>
+              <w:left w:val="nil"/>
+              <w:bottom w:val="nil"/>
+              <w:right w:val="nil"/>
+            </w:tcBorders>
+            <w:shd w:val="clear" w:color="auto" w:fill="auto"/>
+            <w:noWrap/>
+            <w:vAlign w:val="center"/>
+            <w:hideMark/>
+          </w:tcPr>
+          <w:p>
+            <w:pPr>
+              <w:jc w:val="right"/>
+              <w:rPr>
+                <w:color w:val="000000"/>
+              </w:rPr>
+            </w:pPr>
+          </w:p>
+        </w:tc>
+        <w:tc>
+          <w:tcPr>
+            <w:tcW w:w="5249" w:type="dxa"/>
+            <w:tcBorders>
+              <w:top w:val="nil"/>
+              <w:left w:val="nil"/>
+              <w:bottom w:val="nil"/>
+              <w:right w:val="nil"/>
+            </w:tcBorders>
+            <w:shd w:val="clear" w:color="auto" w:fill="auto"/>
+            <w:noWrap/>
+            <w:vAlign w:val="center"/>
+            <w:hideMark/>
+          </w:tcPr>
+          <w:p>
+            <w:pPr>
+              <w:rPr>
+                <w:sz w:val="20"/>
+                <w:szCs w:val="20"/>
+              </w:rPr>
+            </w:pPr>
+          </w:p>
+        </w:tc>
+        <w:tc>
+          <w:tcPr>
+            <w:tcW w:w="976" w:type="dxa"/>
+            <w:tcBorders>
+              <w:top w:val="nil"/>
+              <w:left w:val="nil"/>
+              <w:bottom w:val="nil"/>
+              <w:right w:val="nil"/>
+            </w:tcBorders>
+            <w:shd w:val="clear" w:color="auto" w:fill="auto"/>
+            <w:noWrap/>
+            <w:vAlign w:val="bottom"/>
+            <w:hideMark/>
+          </w:tcPr>
+          <w:p>
+            <w:pPr>
+              <w:rPr>
+                <w:sz w:val="20"/>
+                <w:szCs w:val="20"/>
+              </w:rPr>
+            </w:pPr>
+          </w:p>
+        </w:tc>
+        <w:tc>
+          <w:tcPr>
+            <w:tcW w:w="859" w:type="dxa"/>
+            <w:tcBorders>
+              <w:top w:val="nil"/>
+              <w:left w:val="nil"/>
+              <w:bottom w:val="nil"/>
+              <w:right w:val="nil"/>
+            </w:tcBorders>
+            <w:shd w:val="clear" w:color="auto" w:fill="auto"/>
+            <w:noWrap/>
+            <w:vAlign w:val="bottom"/>
+            <w:hideMark/>
+          </w:tcPr>
+          <w:p>
+            <w:pPr>
+              <w:rPr>
+                <w:sz w:val="20"/>
+                <w:szCs w:val="20"/>
+              </w:rPr>
+            </w:pPr>
+          </w:p>
+        </w:tc>
+      </w:tr>
+      <w:tr>
+        <w:trPr>
+          <w:trHeight w:val="285"/>
+        </w:trPr>
+        <w:tc>
+          <w:tcPr>
+            <w:tcW w:w="7908" w:type="dxa"/>
+            <w:gridSpan w:val="4"/>
+            <w:tcBorders>
+              <w:top w:val="nil"/>
+              <w:left w:val="nil"/>
+              <w:bottom w:val="nil"/>
+              <w:right w:val="nil"/>
+            </w:tcBorders>
+            <w:shd w:val="clear" w:color="auto" w:fill="auto"/>
+            <w:noWrap/>
+            <w:vAlign w:val="center"/>
+            <w:hideMark/>
+          </w:tcPr>
+          <w:p>
+            <w:pPr>
+              <w:jc w:val="center"/>
+              <w:rPr>
+                <w:b/>
+                <w:bCs/>
+                <w:color w:val="FA7D00"/>
+                <w:sz w:val="36"/>
+                <w:szCs w:val="36"/>
+              </w:rPr>
+            </w:pPr>
+            <w:r>
+              <w:rPr>
+                <w:b/>
+                <w:bCs/>
+                <w:color w:val="FA7D00"/>
+                <w:sz w:val="36"/>
+                <w:szCs w:val="36"/>
+              </w:rPr>
+              <w:t>NIVEL DE ACUERDO</w:t>
+            </w:r>
+          </w:p>
+        </w:tc>
+      </w:tr>
+      <w:tr>
+        <w:trPr>
+          <w:trHeight w:val="285"/>
+        </w:trPr>
+        <w:tc>
+          <w:tcPr>
+            <w:tcW w:w="824" w:type="dxa"/>
+            <w:tcBorders>
+              <w:top w:val="nil"/>
+              <w:left w:val="nil"/>
+              <w:bottom w:val="single" w:sz="4" w:space="0" w:color="000000"/>
+              <w:right w:val="single" w:sz="4" w:space="0" w:color="000000"/>
+            </w:tcBorders>
+            <w:shd w:val="clear" w:color="F79646" w:fill="F79646"/>
+            <w:noWrap/>
+            <w:vAlign w:val="center"/>
+            <w:hideMark/>
+          </w:tcPr>
+          <w:p>
+            <w:pPr>
+              <w:jc w:val="center"/>
+              <w:rPr>
+                <w:b/>
+                <w:bCs/>
+                <w:color w:val="000000"/>
+                <w:sz w:val="28"/>
+                <w:szCs w:val="28"/>
+              </w:rPr>
+            </w:pPr>
+            <w:r>
+              <w:rPr>
+                <w:b/>
+                <w:bCs/>
+                <w:color w:val="000000"/>
+                <w:sz w:val="28"/>
+                <w:szCs w:val="28"/>
+              </w:rPr>
+              <w:t>No.</w:t>
+            </w:r>
+          </w:p>
+        </w:tc>
+        <w:tc>
+          <w:tcPr>
+            <w:tcW w:w="5249" w:type="dxa"/>
+            <w:tcBorders>
+              <w:top w:val="nil"/>
+              <w:left w:val="single" w:sz="4" w:space="0" w:color="000000"/>
+              <w:bottom w:val="single" w:sz="4" w:space="0" w:color="000000"/>
+              <w:right w:val="single" w:sz="4" w:space="0" w:color="000000"/>
+            </w:tcBorders>
+            <w:shd w:val="clear" w:color="F79646" w:fill="F79646"/>
+            <w:noWrap/>
+            <w:vAlign w:val="center"/>
+            <w:hideMark/>
+          </w:tcPr>
+          <w:p>
+            <w:pPr>
+              <w:jc w:val="center"/>
+              <w:rPr>
+                <w:b/>
+                <w:bCs/>
+                <w:color w:val="000000"/>
+                <w:sz w:val="28"/>
+                <w:szCs w:val="28"/>
+              </w:rPr>
+            </w:pPr>
+            <w:r>
+              <w:rPr>
+                <w:b/>
+                <w:bCs/>
+                <w:color w:val="000000"/>
+                <w:sz w:val="28"/>
+                <w:szCs w:val="28"/>
+              </w:rPr>
+              <w:t>Pregunta</w:t>
+            </w:r>
+          </w:p>
+        </w:tc>
+        <w:tc>
+          <w:tcPr>
+            <w:tcW w:w="976" w:type="dxa"/>
+            <w:tcBorders>
+              <w:top w:val="nil"/>
+              <w:left w:val="single" w:sz="4" w:space="0" w:color="000000"/>
+              <w:bottom w:val="single" w:sz="4" w:space="0" w:color="000000"/>
+              <w:right w:val="single" w:sz="4" w:space="0" w:color="000000"/>
+            </w:tcBorders>
+            <w:shd w:val="clear" w:color="F79646" w:fill="F79646"/>
+            <w:noWrap/>
+            <w:vAlign w:val="center"/>
+            <w:hideMark/>
+          </w:tcPr>
+          <w:p>
+            <w:pPr>
+              <w:jc w:val="center"/>
+              <w:rPr>
+                <w:b/>
+                <w:bCs/>
+                <w:color w:val="000000"/>
+                <w:sz w:val="32"/>
+                <w:szCs w:val="32"/>
+              </w:rPr>
+            </w:pPr>
+            <w:r>
+              <w:rPr>
+                <w:b/>
+                <w:bCs/>
+                <w:color w:val="000000"/>
+                <w:sz w:val="32"/>
+                <w:szCs w:val="32"/>
+              </w:rPr>
+              <w:t>SI</w:t>
+            </w:r>
+          </w:p>
+        </w:tc>
+        <w:tc>
+          <w:tcPr>
+            <w:tcW w:w="859" w:type="dxa"/>
+            <w:tcBorders>
+              <w:top w:val="nil"/>
+              <w:left w:val="single" w:sz="4" w:space="0" w:color="000000"/>
+              <w:bottom w:val="single" w:sz="4" w:space="0" w:color="000000"/>
+              <w:right w:val="nil"/>
+            </w:tcBorders>
+            <w:shd w:val="clear" w:color="F79646" w:fill="F79646"/>
+            <w:noWrap/>
+            <w:vAlign w:val="center"/>
+            <w:hideMark/>
+          </w:tcPr>
+          <w:p>
+            <w:pPr>
+              <w:jc w:val="center"/>
+              <w:rPr>
+                <w:b/>
+                <w:bCs/>
+                <w:color w:val="000000"/>
+                <w:sz w:val="32"/>
+                <w:szCs w:val="32"/>
+              </w:rPr>
+            </w:pPr>
+            <w:r>
+              <w:rPr>
+                <w:b/>
+                <w:bCs/>
+                <w:color w:val="000000"/>
+                <w:sz w:val="32"/>
+                <w:szCs w:val="32"/>
+              </w:rPr>
+              <w:t xml:space="preserve">NO </w:t>
+            </w:r>
+          </w:p>
+        </w:tc>
+      </w:tr>
+      <w:tr>
+        <w:trPr>
+          <w:trHeight w:val="576"/>
+        </w:trPr>
+        <w:tc>
+          <w:tcPr>
+            <w:tcW w:w="824" w:type="dxa"/>
+            <w:tcBorders>
+              <w:top w:val="single" w:sz="4" w:space="0" w:color="000000"/>
+              <w:left w:val="nil"/>
+              <w:bottom w:val="single" w:sz="4" w:space="0" w:color="000000"/>
+              <w:right w:val="single" w:sz="4" w:space="0" w:color="000000"/>
+            </w:tcBorders>
+            <w:shd w:val="clear" w:color="FDE9D9" w:fill="FDE9D9"/>
+            <w:noWrap/>
+            <w:vAlign w:val="center"/>
+            <w:hideMark/>
+          </w:tcPr>
+          <w:p>
+            <w:pPr>
+              <w:jc w:val="center"/>
+              <w:rPr>
+                <w:color w:val="000000"/>
+              </w:rPr>
+            </w:pPr>
+            <w:r>
+              <w:rPr>
+                <w:color w:val="000000"/>
+              </w:rPr>
+              <w:t>1</w:t>
+            </w:r>
+          </w:p>
+        </w:tc>
+        <w:tc>
+          <w:tcPr>
+            <w:tcW w:w="5249" w:type="dxa"/>
+            <w:tcBorders>
+              <w:top w:val="single" w:sz="4" w:space="0" w:color="000000"/>
+              <w:left w:val="single" w:sz="4" w:space="0" w:color="000000"/>
+              <w:bottom w:val="single" w:sz="4" w:space="0" w:color="000000"/>
+              <w:right w:val="single" w:sz="4" w:space="0" w:color="000000"/>
+            </w:tcBorders>
+            <w:shd w:val="clear" w:color="FDE9D9" w:fill="FDE9D9"/>
+            <w:vAlign w:val="bottom"/>
+            <w:hideMark/>
+          </w:tcPr>
+          <w:p>
+            <w:pPr>
+              <w:rPr>
+                <w:color w:val="000000"/>
+              </w:rPr>
+            </w:pPr>
+            <w:r>
+              <w:rPr>
+                <w:color w:val="000000"/>
+              </w:rPr>
+              <w:t>Todos los requerimientos  han sido acordados con todos los interesados?</w:t>
+            </w:r>
+          </w:p>
+        </w:tc>
+        <w:tc>
+          <w:tcPr>
+            <w:tcW w:w="976" w:type="dxa"/>
+            <w:tcBorders>
+              <w:top w:val="single" w:sz="4" w:space="0" w:color="000000"/>
+              <w:left w:val="single" w:sz="4" w:space="0" w:color="000000"/>
+              <w:bottom w:val="nil"/>
+              <w:right w:val="single" w:sz="4" w:space="0" w:color="000000"/>
+            </w:tcBorders>
+            <w:shd w:val="clear" w:color="FFC7CE" w:fill="FFC7CE"/>
+            <w:noWrap/>
+            <w:vAlign w:val="center"/>
+            <w:hideMark/>
+          </w:tcPr>
+          <w:p>
+            <w:pPr>
+              <w:jc w:val="center"/>
+              <w:rPr>
+                <w:b/>
+                <w:bCs/>
+                <w:color w:val="006100"/>
+              </w:rPr>
+            </w:pPr>
+            <w:r>
+              <w:rPr>
+                <w:b/>
+                <w:bCs/>
+                <w:color w:val="006100"/>
+              </w:rPr>
+              <w:t>x</w:t>
+            </w:r>
+          </w:p>
+        </w:tc>
+        <w:tc>
+          <w:tcPr>
+            <w:tcW w:w="859" w:type="dxa"/>
+            <w:tcBorders>
+              <w:top w:val="single" w:sz="4" w:space="0" w:color="000000"/>
+              <w:left w:val="single" w:sz="4" w:space="0" w:color="000000"/>
+              <w:bottom w:val="nil"/>
+              <w:right w:val="single" w:sz="4" w:space="0" w:color="000000"/>
+            </w:tcBorders>
+            <w:shd w:val="clear" w:color="FDE9D9" w:fill="FDE9D9"/>
+            <w:noWrap/>
+            <w:vAlign w:val="center"/>
+            <w:hideMark/>
+          </w:tcPr>
+          <w:p>
+            <w:pPr>
+              <w:jc w:val="center"/>
+              <w:rPr>
+                <w:color w:val="000000"/>
+              </w:rPr>
+            </w:pPr>
+            <w:r>
+              <w:rPr>
+                <w:color w:val="000000"/>
+              </w:rPr>
+              <w:t> </w:t>
+            </w:r>
+          </w:p>
+        </w:tc>
+      </w:tr>
+      <w:tr>
+        <w:trPr>
+          <w:trHeight w:val="864"/>
+        </w:trPr>
+        <w:tc>
+          <w:tcPr>
+            <w:tcW w:w="824" w:type="dxa"/>
+            <w:tcBorders>
+              <w:top w:val="single" w:sz="4" w:space="0" w:color="000000"/>
+              <w:left w:val="nil"/>
+              <w:bottom w:val="single" w:sz="4" w:space="0" w:color="000000"/>
+              <w:right w:val="single" w:sz="4" w:space="0" w:color="000000"/>
+            </w:tcBorders>
+            <w:shd w:val="clear" w:color="B8CCE4" w:fill="B8CCE4"/>
+            <w:noWrap/>
+            <w:vAlign w:val="center"/>
+            <w:hideMark/>
+          </w:tcPr>
+          <w:p>
+            <w:pPr>
+              <w:jc w:val="center"/>
+              <w:rPr>
+                <w:color w:val="000000"/>
+              </w:rPr>
+            </w:pPr>
+            <w:r>
+              <w:rPr>
+                <w:color w:val="000000"/>
+              </w:rPr>
+              <w:t>2</w:t>
+            </w:r>
+          </w:p>
+        </w:tc>
+        <w:tc>
+          <w:tcPr>
+            <w:tcW w:w="5249" w:type="dxa"/>
+            <w:tcBorders>
+              <w:top w:val="single" w:sz="4" w:space="0" w:color="000000"/>
+              <w:left w:val="single" w:sz="4" w:space="0" w:color="000000"/>
+              <w:bottom w:val="single" w:sz="4" w:space="0" w:color="000000"/>
+              <w:right w:val="single" w:sz="4" w:space="0" w:color="000000"/>
+            </w:tcBorders>
+            <w:shd w:val="clear" w:color="B8CCE4" w:fill="B8CCE4"/>
+            <w:vAlign w:val="bottom"/>
+            <w:hideMark/>
+          </w:tcPr>
+          <w:p>
+            <w:pPr>
+              <w:rPr>
+                <w:color w:val="000000"/>
+              </w:rPr>
+            </w:pPr>
+            <w:r>
+              <w:rPr>
+                <w:color w:val="000000"/>
+              </w:rPr>
+              <w:t>Todos los requerimientos  modificados han sido acordados por todos los implicados?</w:t>
+            </w:r>
+          </w:p>
+        </w:tc>
+        <w:tc>
+          <w:tcPr>
+            <w:tcW w:w="976" w:type="dxa"/>
+            <w:tcBorders>
+              <w:top w:val="single" w:sz="4" w:space="0" w:color="000000"/>
+              <w:left w:val="single" w:sz="4" w:space="0" w:color="000000"/>
+              <w:bottom w:val="nil"/>
+              <w:right w:val="single" w:sz="4" w:space="0" w:color="000000"/>
+            </w:tcBorders>
+            <w:shd w:val="clear" w:color="FFC7CE" w:fill="FFC7CE"/>
+            <w:noWrap/>
+            <w:vAlign w:val="center"/>
+            <w:hideMark/>
+          </w:tcPr>
+          <w:p>
+            <w:pPr>
+              <w:jc w:val="center"/>
+              <w:rPr>
+                <w:b/>
+                <w:bCs/>
+                <w:color w:val="006100"/>
+              </w:rPr>
+            </w:pPr>
+            <w:r>
+              <w:rPr>
+                <w:b/>
+                <w:bCs/>
+                <w:color w:val="006100"/>
+              </w:rPr>
+              <w:t>x</w:t>
+            </w:r>
+          </w:p>
+        </w:tc>
+        <w:tc>
+          <w:tcPr>
+            <w:tcW w:w="859" w:type="dxa"/>
+            <w:tcBorders>
+              <w:top w:val="single" w:sz="4" w:space="0" w:color="000000"/>
+              <w:left w:val="single" w:sz="4" w:space="0" w:color="000000"/>
+              <w:bottom w:val="nil"/>
+              <w:right w:val="single" w:sz="4" w:space="0" w:color="000000"/>
+            </w:tcBorders>
+            <w:shd w:val="clear" w:color="B8CCE4" w:fill="B8CCE4"/>
+            <w:noWrap/>
+            <w:vAlign w:val="center"/>
+            <w:hideMark/>
+          </w:tcPr>
+          <w:p>
+            <w:pPr>
+              <w:jc w:val="center"/>
+              <w:rPr>
+                <w:color w:val="000000"/>
+              </w:rPr>
+            </w:pPr>
+            <w:r>
+              <w:rPr>
+                <w:color w:val="000000"/>
+              </w:rPr>
+              <w:t> </w:t>
+            </w:r>
+          </w:p>
+        </w:tc>
+      </w:tr>
+      <w:tr>
+        <w:trPr>
+          <w:trHeight w:val="864"/>
+        </w:trPr>
+        <w:tc>
+          <w:tcPr>
+            <w:tcW w:w="824" w:type="dxa"/>
+            <w:tcBorders>
+              <w:top w:val="single" w:sz="4" w:space="0" w:color="000000"/>
+              <w:left w:val="nil"/>
+              <w:bottom w:val="nil"/>
+              <w:right w:val="single" w:sz="4" w:space="0" w:color="000000"/>
+            </w:tcBorders>
+            <w:shd w:val="clear" w:color="FDE9D9" w:fill="FDE9D9"/>
+            <w:noWrap/>
+            <w:vAlign w:val="center"/>
+            <w:hideMark/>
+          </w:tcPr>
+          <w:p>
+            <w:pPr>
+              <w:jc w:val="center"/>
+              <w:rPr>
+                <w:color w:val="000000"/>
+              </w:rPr>
+            </w:pPr>
+            <w:r>
+              <w:rPr>
+                <w:color w:val="000000"/>
+              </w:rPr>
+              <w:t>3</w:t>
+            </w:r>
+          </w:p>
+        </w:tc>
+        <w:tc>
+          <w:tcPr>
+            <w:tcW w:w="5249" w:type="dxa"/>
+            <w:tcBorders>
+              <w:top w:val="single" w:sz="4" w:space="0" w:color="000000"/>
+              <w:left w:val="single" w:sz="4" w:space="0" w:color="000000"/>
+              <w:bottom w:val="nil"/>
+              <w:right w:val="single" w:sz="4" w:space="0" w:color="000000"/>
+            </w:tcBorders>
+            <w:shd w:val="clear" w:color="FDE9D9" w:fill="FDE9D9"/>
+            <w:vAlign w:val="bottom"/>
+            <w:hideMark/>
+          </w:tcPr>
+          <w:p>
+            <w:pPr>
+              <w:rPr>
+                <w:color w:val="000000"/>
+              </w:rPr>
+            </w:pPr>
+            <w:r>
+              <w:rPr>
+                <w:color w:val="000000"/>
+              </w:rPr>
+              <w:t>Han sido resueltos todos los conflictos conocidos respectos de los requerimientos?</w:t>
+            </w:r>
+          </w:p>
+        </w:tc>
+        <w:tc>
+          <w:tcPr>
+            <w:tcW w:w="976" w:type="dxa"/>
+            <w:tcBorders>
+              <w:top w:val="single" w:sz="4" w:space="0" w:color="000000"/>
+              <w:left w:val="single" w:sz="4" w:space="0" w:color="000000"/>
+              <w:bottom w:val="nil"/>
+              <w:right w:val="single" w:sz="4" w:space="0" w:color="000000"/>
+            </w:tcBorders>
+            <w:shd w:val="clear" w:color="FFC7CE" w:fill="FFC7CE"/>
+            <w:noWrap/>
+            <w:vAlign w:val="center"/>
+            <w:hideMark/>
+          </w:tcPr>
+          <w:p>
+            <w:pPr>
+              <w:jc w:val="center"/>
+              <w:rPr>
+                <w:b/>
+                <w:bCs/>
+                <w:color w:val="006100"/>
+              </w:rPr>
+            </w:pPr>
+            <w:r>
+              <w:rPr>
+                <w:b/>
+                <w:bCs/>
+                <w:color w:val="006100"/>
+              </w:rPr>
+              <w:t>X</w:t>
+            </w:r>
+          </w:p>
+        </w:tc>
+        <w:tc>
+          <w:tcPr>
+            <w:tcW w:w="859" w:type="dxa"/>
+            <w:tcBorders>
+              <w:top w:val="single" w:sz="4" w:space="0" w:color="000000"/>
+              <w:left w:val="single" w:sz="4" w:space="0" w:color="000000"/>
+              <w:bottom w:val="nil"/>
+              <w:right w:val="single" w:sz="4" w:space="0" w:color="000000"/>
+            </w:tcBorders>
+            <w:shd w:val="clear" w:color="FDE9D9" w:fill="FDE9D9"/>
+            <w:noWrap/>
+            <w:vAlign w:val="center"/>
+            <w:hideMark/>
+          </w:tcPr>
+          <w:p>
+            <w:pPr>
+              <w:jc w:val="center"/>
+              <w:rPr>
+                <w:color w:val="000000"/>
+              </w:rPr>
+            </w:pPr>
+            <w:r>
+              <w:rPr>
+                <w:color w:val="000000"/>
+              </w:rPr>
+              <w:t> </w:t>
+            </w:r>
+          </w:p>
+        </w:tc>
+      </w:tr>
+      <w:tr>
+        <w:trPr>
+          <w:trHeight w:val="285"/>
+        </w:trPr>
+        <w:tc>
+          <w:tcPr>
+            <w:tcW w:w="6073" w:type="dxa"/>
+            <w:gridSpan w:val="2"/>
+            <w:tcBorders>
+              <w:top w:val="nil"/>
+              <w:left w:val="nil"/>
+              <w:bottom w:val="nil"/>
+              <w:right w:val="nil"/>
+            </w:tcBorders>
+            <w:shd w:val="clear" w:color="auto" w:fill="auto"/>
+            <w:noWrap/>
+            <w:vAlign w:val="center"/>
+            <w:hideMark/>
+          </w:tcPr>
+          <w:p>
+            <w:pPr>
+              <w:rPr>
+                <w:b/>
+                <w:bCs/>
+                <w:color w:val="000000"/>
+                <w:sz w:val="28"/>
+                <w:szCs w:val="28"/>
+              </w:rPr>
+            </w:pPr>
+            <w:r>
+              <w:rPr>
+                <w:b/>
+                <w:bCs/>
+                <w:color w:val="000000"/>
+                <w:sz w:val="28"/>
+                <w:szCs w:val="28"/>
+              </w:rPr>
+              <w:t>SUMATORIA:</w:t>
+            </w:r>
+          </w:p>
+        </w:tc>
+        <w:tc>
+          <w:tcPr>
+            <w:tcW w:w="976" w:type="dxa"/>
+            <w:tcBorders>
+              <w:top w:val="nil"/>
+              <w:left w:val="nil"/>
+              <w:bottom w:val="nil"/>
+              <w:right w:val="nil"/>
+            </w:tcBorders>
+            <w:shd w:val="clear" w:color="auto" w:fill="auto"/>
+            <w:noWrap/>
+            <w:vAlign w:val="bottom"/>
+            <w:hideMark/>
+          </w:tcPr>
+          <w:p>
+            <w:pPr>
+              <w:jc w:val="right"/>
+              <w:rPr>
+                <w:color w:val="000000"/>
+              </w:rPr>
+            </w:pPr>
+            <w:r>
+              <w:rPr>
+                <w:color w:val="000000"/>
+              </w:rPr>
+              <w:t>3</w:t>
+            </w:r>
+          </w:p>
+        </w:tc>
+        <w:tc>
+          <w:tcPr>
+            <w:tcW w:w="859" w:type="dxa"/>
+            <w:tcBorders>
+              <w:top w:val="nil"/>
+              <w:left w:val="nil"/>
+              <w:bottom w:val="nil"/>
+              <w:right w:val="nil"/>
+            </w:tcBorders>
+            <w:shd w:val="clear" w:color="auto" w:fill="auto"/>
+            <w:noWrap/>
+            <w:vAlign w:val="bottom"/>
+            <w:hideMark/>
+          </w:tcPr>
+          <w:p>
+            <w:pPr>
+              <w:jc w:val="right"/>
+              <w:rPr>
+                <w:color w:val="000000"/>
+              </w:rPr>
+            </w:pPr>
+            <w:r>
+              <w:rPr>
+                <w:color w:val="000000"/>
+              </w:rPr>
+              <w:t>0</w:t>
+            </w:r>
+          </w:p>
+        </w:tc>
+      </w:tr>
+      <w:tr>
+        <w:trPr>
+          <w:trHeight w:val="285"/>
+        </w:trPr>
+        <w:tc>
+          <w:tcPr>
+            <w:tcW w:w="6073" w:type="dxa"/>
+            <w:gridSpan w:val="2"/>
+            <w:tcBorders>
+              <w:top w:val="nil"/>
+              <w:left w:val="nil"/>
+              <w:bottom w:val="nil"/>
+              <w:right w:val="nil"/>
+            </w:tcBorders>
+            <w:shd w:val="clear" w:color="auto" w:fill="auto"/>
+            <w:noWrap/>
+            <w:vAlign w:val="center"/>
+            <w:hideMark/>
+          </w:tcPr>
+          <w:p>
+            <w:pPr>
+              <w:rPr>
+                <w:b/>
+                <w:bCs/>
+                <w:color w:val="000000"/>
+                <w:sz w:val="28"/>
+                <w:szCs w:val="28"/>
+              </w:rPr>
+            </w:pPr>
+            <w:r>
+              <w:rPr>
+                <w:b/>
+                <w:bCs/>
+                <w:color w:val="000000"/>
+                <w:sz w:val="28"/>
+                <w:szCs w:val="28"/>
+              </w:rPr>
+              <w:t>PORCENTAJE :</w:t>
+            </w:r>
+          </w:p>
+        </w:tc>
+        <w:tc>
+          <w:tcPr>
+            <w:tcW w:w="976" w:type="dxa"/>
+            <w:tcBorders>
+              <w:top w:val="nil"/>
+              <w:left w:val="nil"/>
+              <w:bottom w:val="nil"/>
+              <w:right w:val="nil"/>
+            </w:tcBorders>
+            <w:shd w:val="clear" w:color="auto" w:fill="auto"/>
+            <w:noWrap/>
+            <w:vAlign w:val="bottom"/>
+            <w:hideMark/>
+          </w:tcPr>
+          <w:p>
+            <w:pPr>
+              <w:jc w:val="right"/>
+              <w:rPr>
+                <w:color w:val="000000"/>
+              </w:rPr>
+            </w:pPr>
+            <w:r>
+              <w:rPr>
+                <w:color w:val="000000"/>
+              </w:rPr>
+              <w:t>100%</w:t>
+            </w:r>
+          </w:p>
+        </w:tc>
+        <w:tc>
+          <w:tcPr>
+            <w:tcW w:w="859" w:type="dxa"/>
+            <w:tcBorders>
+              <w:top w:val="nil"/>
+              <w:left w:val="nil"/>
+              <w:bottom w:val="nil"/>
+              <w:right w:val="nil"/>
+            </w:tcBorders>
+            <w:shd w:val="clear" w:color="auto" w:fill="auto"/>
+            <w:noWrap/>
+            <w:vAlign w:val="bottom"/>
+            <w:hideMark/>
+          </w:tcPr>
+          <w:p>
+            <w:pPr>
+              <w:jc w:val="right"/>
+              <w:rPr>
+                <w:color w:val="000000"/>
+              </w:rPr>
+            </w:pPr>
+            <w:r>
+              <w:rPr>
+                <w:color w:val="000000"/>
+              </w:rPr>
+              <w:t>0%</w:t>
+            </w:r>
+          </w:p>
+        </w:tc>
+      </w:tr>
+    </w:tbl>
+    <w:p>
+      <w:pPr>
+        <w:spacing w:before="280" w:after="280" w:line="240" w:lineRule="auto"/>
+        <w:rPr>
+          <w:rFonts w:ascii="Times New Roman" w:eastAsia="Times New Roman" w:hAnsi="Times New Roman" w:cs="Times New Roman"/>
+          <w:b/>
+          <w:sz w:val="24"/>
+          <w:szCs w:val="24"/>
+        </w:rPr>
+      </w:pPr>
+      <w:r>
+        <w:rPr>
+          <w:noProof/>
+        </w:rPr>
+        <w:drawing>
+          <wp:inline distT="0" distB="0" distL="0" distR="0" wp14:anchorId="28D1A65C" wp14:editId="0DE7DB3C">
+            <wp:extent cx="4286250" cy="2143125"/>
+            <wp:effectExtent l="0" t="0" r="0" b="9525"/>
+            <wp:docPr id="1" name="Gráfico 1">
+              <a:extLst xmlns:a="http://schemas.openxmlformats.org/drawingml/2006/main">
+                <a:ext uri="{FF2B5EF4-FFF2-40B4-BE49-F238E27FC236}">
+                  <a16:creationId xmlns:a16="http://schemas.microsoft.com/office/drawing/2014/main" id="{00000000-0008-0000-0100-000002000000}"/>
+                </a:ext>
+              </a:extLst>
+            </wp:docPr>
+            <wp:cNvGraphicFramePr/>
+            <a:graphic xmlns:a="http://schemas.openxmlformats.org/drawingml/2006/main">
+              <a:graphicData uri="http://schemas.openxmlformats.org/drawingml/2006/chart">
+                <c:chart xmlns:c="http://schemas.openxmlformats.org/drawingml/2006/chart" xmlns:r="http://schemas.openxmlformats.org/officeDocument/2006/relationships" r:id="rId12"/>
+              </a:graphicData>
+            </a:graphic>
+          </wp:inline>
+        </w:drawing>
+      </w:r>
+    </w:p>
+    <w:p>
+      <w:pPr>
+        <w:spacing w:before="280" w:after="280" w:line="240" w:lineRule="auto"/>
+        <w:jc w:val="both"/>
+        <w:rPr>
+          <w:rFonts w:ascii="Times New Roman" w:eastAsia="Times New Roman" w:hAnsi="Times New Roman" w:cs="Times New Roman"/>
+          <w:sz w:val="24"/>
+          <w:szCs w:val="24"/>
+        </w:rPr>
+      </w:pPr>
+      <w:r>
+        <w:rPr>
+          <w:rFonts w:ascii="Times New Roman" w:eastAsia="Times New Roman" w:hAnsi="Times New Roman" w:cs="Times New Roman"/>
+          <w:b/>
+          <w:sz w:val="24"/>
+          <w:szCs w:val="24"/>
+        </w:rPr>
+        <w:t xml:space="preserve">Contenido: </w:t>
+      </w:r>
+      <w:r>
+        <w:rPr>
+          <w:rFonts w:ascii="Times New Roman" w:eastAsia="Times New Roman" w:hAnsi="Times New Roman" w:cs="Times New Roman"/>
+          <w:sz w:val="24"/>
+          <w:szCs w:val="24"/>
+        </w:rPr>
+        <w:t>Los resultados reflejan un nivel de calidad aceptable, pero con ciertos riesgos asociados al contenido del requisito</w:t>
+      </w:r>
+      <w:r>
+        <w:rPr>
+          <w:rFonts w:ascii="Times New Roman" w:eastAsia="Times New Roman" w:hAnsi="Times New Roman" w:cs="Times New Roman"/>
+          <w:sz w:val="24"/>
+          <w:szCs w:val="24"/>
+        </w:rPr>
+        <w:t>, puesto que</w:t>
+      </w:r>
+      <w:r>
+        <w:rPr>
+          <w:rFonts w:ascii="Times New Roman" w:eastAsia="Times New Roman" w:hAnsi="Times New Roman" w:cs="Times New Roman"/>
+          <w:sz w:val="24"/>
+          <w:szCs w:val="24"/>
+        </w:rPr>
+        <w:t xml:space="preserve"> </w:t>
+      </w:r>
+      <w:r>
+        <w:rPr>
+          <w:rFonts w:ascii="Times New Roman" w:eastAsia="Times New Roman" w:hAnsi="Times New Roman" w:cs="Times New Roman"/>
+          <w:sz w:val="24"/>
+          <w:szCs w:val="24"/>
+        </w:rPr>
+        <w:t>l</w:t>
+      </w:r>
+      <w:r>
+        <w:rPr>
+          <w:rFonts w:ascii="Times New Roman" w:eastAsia="Times New Roman" w:hAnsi="Times New Roman" w:cs="Times New Roman"/>
+          <w:sz w:val="24"/>
+          <w:szCs w:val="24"/>
+        </w:rPr>
+        <w:t>a funcionalidad de gestión de múltiples perfiles aún no se encuentra implementada, y aunque su diseño conceptual está bien definido, no existe un proceso formal de validación de la implementación que permita confirmar si el sistema desarrollado satisface los criterios funcionales establecidos (creación, edición, eliminación y cambio entre perfiles). Además, se evidencia la necesidad de planificar de forma más precisa los plazos y recursos destinados a probar esta funcionalidad, de modo que se asegure la conformidad del sistema con lo especificado.</w:t>
+      </w:r>
+    </w:p>
+    <w:p>
+      <w:pPr>
+        <w:spacing w:before="280" w:after="280" w:line="240" w:lineRule="auto"/>
+        <w:jc w:val="both"/>
+        <w:rPr>
+          <w:rFonts w:ascii="Times New Roman" w:eastAsia="Times New Roman" w:hAnsi="Times New Roman" w:cs="Times New Roman"/>
+          <w:sz w:val="24"/>
+          <w:szCs w:val="24"/>
+        </w:rPr>
+      </w:pPr>
+      <w:r>
+        <w:rPr>
+          <w:rFonts w:ascii="Times New Roman" w:eastAsia="Times New Roman" w:hAnsi="Times New Roman" w:cs="Times New Roman"/>
+          <w:b/>
+          <w:sz w:val="24"/>
+          <w:szCs w:val="24"/>
+        </w:rPr>
+        <w:t>Documentación</w:t>
+      </w:r>
+      <w:r>
+        <w:rPr>
+          <w:rFonts w:ascii="Times New Roman" w:eastAsia="Times New Roman" w:hAnsi="Times New Roman" w:cs="Times New Roman"/>
+          <w:sz w:val="24"/>
+          <w:szCs w:val="24"/>
+        </w:rPr>
+        <w:t xml:space="preserve">: </w:t>
+      </w:r>
+      <w:r>
+        <w:rPr>
+          <w:rFonts w:ascii="Times New Roman" w:eastAsia="Times New Roman" w:hAnsi="Times New Roman" w:cs="Times New Roman"/>
+          <w:sz w:val="24"/>
+          <w:szCs w:val="24"/>
+        </w:rPr>
+        <w:t>La documentación del RF05 presenta una calidad alta, cumpliendo completamente con los estándares establecidos (IEEE 830)</w:t>
+      </w:r>
+      <w:r>
+        <w:rPr>
+          <w:rFonts w:ascii="Times New Roman" w:eastAsia="Times New Roman" w:hAnsi="Times New Roman" w:cs="Times New Roman"/>
+          <w:sz w:val="24"/>
+          <w:szCs w:val="24"/>
+        </w:rPr>
+        <w:t>, s</w:t>
+      </w:r>
+      <w:r>
+        <w:rPr>
+          <w:rFonts w:ascii="Times New Roman" w:eastAsia="Times New Roman" w:hAnsi="Times New Roman" w:cs="Times New Roman"/>
+          <w:sz w:val="24"/>
+          <w:szCs w:val="24"/>
+        </w:rPr>
+        <w:t>e ha aplicado una estructura clara con campos definidos</w:t>
+      </w:r>
+      <w:r>
+        <w:rPr>
+          <w:rFonts w:ascii="Times New Roman" w:eastAsia="Times New Roman" w:hAnsi="Times New Roman" w:cs="Times New Roman"/>
+          <w:sz w:val="24"/>
+          <w:szCs w:val="24"/>
+        </w:rPr>
+        <w:t xml:space="preserve"> </w:t>
+      </w:r>
+      <w:r>
+        <w:rPr>
+          <w:rFonts w:ascii="Times New Roman" w:eastAsia="Times New Roman" w:hAnsi="Times New Roman" w:cs="Times New Roman"/>
+          <w:sz w:val="24"/>
+          <w:szCs w:val="24"/>
+        </w:rPr>
+        <w:t>y se observa uso de glosario de términos normalizado</w:t>
+      </w:r>
+      <w:r>
+        <w:rPr>
+          <w:rFonts w:ascii="Times New Roman" w:eastAsia="Times New Roman" w:hAnsi="Times New Roman" w:cs="Times New Roman"/>
+          <w:sz w:val="24"/>
+          <w:szCs w:val="24"/>
+        </w:rPr>
+        <w:t xml:space="preserve"> y l</w:t>
+      </w:r>
+      <w:r>
+        <w:rPr>
+          <w:rFonts w:ascii="Times New Roman" w:eastAsia="Times New Roman" w:hAnsi="Times New Roman" w:cs="Times New Roman"/>
+          <w:sz w:val="24"/>
+          <w:szCs w:val="24"/>
+        </w:rPr>
+        <w:t>a redacción es precisa y de interpretación única, lo cual evita ambigüedades</w:t>
+      </w:r>
+      <w:r>
+        <w:rPr>
+          <w:rFonts w:ascii="Times New Roman" w:eastAsia="Times New Roman" w:hAnsi="Times New Roman" w:cs="Times New Roman"/>
+          <w:sz w:val="24"/>
+          <w:szCs w:val="24"/>
+        </w:rPr>
+        <w:t>, por lo que l</w:t>
+      </w:r>
+      <w:r>
+        <w:rPr>
+          <w:rFonts w:ascii="Times New Roman" w:eastAsia="Times New Roman" w:hAnsi="Times New Roman" w:cs="Times New Roman"/>
+          <w:sz w:val="24"/>
+          <w:szCs w:val="24"/>
+        </w:rPr>
+        <w:t xml:space="preserve">a </w:t>
+      </w:r>
+      <w:r>
+        <w:rPr>
+          <w:rFonts w:ascii="Times New Roman" w:eastAsia="Times New Roman" w:hAnsi="Times New Roman" w:cs="Times New Roman"/>
+          <w:sz w:val="24"/>
+          <w:szCs w:val="24"/>
+        </w:rPr>
+        <w:lastRenderedPageBreak/>
+        <w:t>documentación es consistente, estandarizada y totalmente alineada con el formato de especificación, lo que garantiza su comprensión por todos los miembros del proyecto.</w:t>
+      </w:r>
+    </w:p>
+    <w:p>
+      <w:pPr>
+        <w:spacing w:before="280" w:after="280" w:line="240" w:lineRule="auto"/>
+        <w:jc w:val="both"/>
+        <w:rPr>
+          <w:rFonts w:ascii="Times New Roman" w:eastAsia="Times New Roman" w:hAnsi="Times New Roman" w:cs="Times New Roman"/>
+          <w:sz w:val="24"/>
+          <w:szCs w:val="24"/>
+        </w:rPr>
+      </w:pPr>
+      <w:r>
+        <w:rPr>
+          <w:rFonts w:ascii="Times New Roman" w:eastAsia="Times New Roman" w:hAnsi="Times New Roman" w:cs="Times New Roman"/>
+          <w:b/>
+          <w:sz w:val="24"/>
+          <w:szCs w:val="24"/>
+        </w:rPr>
+        <w:t xml:space="preserve">Nivel de acuerdo: </w:t>
+      </w:r>
+      <w:r>
+        <w:rPr>
+          <w:rFonts w:ascii="Times New Roman" w:eastAsia="Times New Roman" w:hAnsi="Times New Roman" w:cs="Times New Roman"/>
+          <w:sz w:val="24"/>
+          <w:szCs w:val="24"/>
+        </w:rPr>
+        <w:t xml:space="preserve">El proceso de consenso para el requisito RF05 es alto, ya que fue revisado, aceptado y validado por el tutor y por los integrantes del grupo de desarrollo. Se evidencia un acuerdo general del </w:t>
+      </w:r>
+      <w:r>
+        <w:rPr>
+          <w:rFonts w:ascii="Times New Roman" w:eastAsia="Times New Roman" w:hAnsi="Times New Roman" w:cs="Times New Roman"/>
+          <w:sz w:val="24"/>
+          <w:szCs w:val="24"/>
+        </w:rPr>
+        <w:t>100</w:t>
+      </w:r>
+      <w:r>
+        <w:rPr>
+          <w:rFonts w:ascii="Times New Roman" w:eastAsia="Times New Roman" w:hAnsi="Times New Roman" w:cs="Times New Roman"/>
+          <w:sz w:val="24"/>
+          <w:szCs w:val="24"/>
+        </w:rPr>
+        <w:t xml:space="preserve"> %, lo que refleja que el requisito fue comprendido y respaldado por los principales interesados</w:t>
+      </w:r>
+      <w:r>
+        <w:rPr>
+          <w:rFonts w:ascii="Times New Roman" w:eastAsia="Times New Roman" w:hAnsi="Times New Roman" w:cs="Times New Roman"/>
+          <w:sz w:val="24"/>
+          <w:szCs w:val="24"/>
+        </w:rPr>
+        <w:t xml:space="preserve"> especialmente</w:t>
+      </w:r>
+      <w:r>
+        <w:rPr>
+          <w:rFonts w:ascii="Times New Roman" w:eastAsia="Times New Roman" w:hAnsi="Times New Roman" w:cs="Times New Roman"/>
+          <w:sz w:val="24"/>
+          <w:szCs w:val="24"/>
+        </w:rPr>
+        <w:t xml:space="preserve"> por parte de usuarios potenciales (cuidadores o familiares), que son los beneficiarios directos de esta funcionalidad.</w:t>
+      </w:r>
+    </w:p>
+    <w:p>
+      <w:pPr>
+        <w:spacing w:before="280" w:after="280" w:line="240" w:lineRule="auto"/>
+        <w:jc w:val="both"/>
+        <w:rPr>
+          <w:rFonts w:ascii="Times New Roman" w:eastAsia="Times New Roman" w:hAnsi="Times New Roman" w:cs="Times New Roman"/>
+          <w:sz w:val="24"/>
+          <w:szCs w:val="24"/>
+        </w:rPr>
+      </w:pPr>
     </w:p>
     <w:p>
       <w:pPr>
@@ -7386,16 +11165,7 @@
           <w:sz w:val="24"/>
           <w:szCs w:val="24"/>
         </w:rPr>
-        <w:t xml:space="preserve">, ha identificado de forma organizada </w:t>
-      </w:r>
-      <w:r>
-        <w:rPr>
-          <w:rFonts w:ascii="Times New Roman" w:eastAsia="Times New Roman" w:hAnsi="Times New Roman" w:cs="Times New Roman"/>
-          <w:sz w:val="24"/>
-          <w:szCs w:val="24"/>
-        </w:rPr>
-        <w:lastRenderedPageBreak/>
-        <w:t>y detallada los puntos exactos donde falla la gestión (falta de implementación y de proceso de validación), lo que facilita la asignación de responsables para las correcciones y la priorización de acciones específicas para asegurar una entrega de calidad del proyecto Healthy+.</w:t>
+        <w:t>, ha identificado de forma organizada y detallada los puntos exactos donde falla la gestión (falta de implementación y de proceso de validación), lo que facilita la asignación de responsables para las correcciones y la priorización de acciones específicas para asegurar una entrega de calidad del proyecto Healthy+.</w:t>
       </w:r>
     </w:p>
     <w:p>
@@ -7440,6 +11210,93 @@
     <w:p>
       <w:pPr>
         <w:numPr>
+          <w:ilvl w:val="1"/>
+          <w:numId w:val="3"/>
+        </w:numPr>
+        <w:spacing w:after="280" w:line="240" w:lineRule="auto"/>
+        <w:jc w:val="both"/>
+        <w:rPr>
+          <w:rFonts w:ascii="Times New Roman" w:eastAsia="Times New Roman" w:hAnsi="Times New Roman" w:cs="Times New Roman"/>
+          <w:sz w:val="24"/>
+          <w:szCs w:val="24"/>
+        </w:rPr>
+      </w:pPr>
+      <w:r>
+        <w:rPr>
+          <w:rFonts w:ascii="Times New Roman" w:eastAsia="Times New Roman" w:hAnsi="Times New Roman" w:cs="Times New Roman"/>
+          <w:sz w:val="24"/>
+          <w:szCs w:val="24"/>
+        </w:rPr>
+        <w:t xml:space="preserve">El requisito RF05 alcanza un nivel de madurez aceptable </w:t>
+      </w:r>
+      <w:r>
+        <w:rPr>
+          <w:rFonts w:ascii="Times New Roman" w:eastAsia="Times New Roman" w:hAnsi="Times New Roman" w:cs="Times New Roman"/>
+          <w:sz w:val="24"/>
+          <w:szCs w:val="24"/>
+        </w:rPr>
+        <w:t xml:space="preserve">en </w:t>
+      </w:r>
+      <w:r>
+        <w:rPr>
+          <w:rFonts w:ascii="Times New Roman" w:eastAsia="Times New Roman" w:hAnsi="Times New Roman" w:cs="Times New Roman"/>
+          <w:sz w:val="24"/>
+          <w:szCs w:val="24"/>
+        </w:rPr>
+        <w:t>promedio</w:t>
+      </w:r>
+      <w:r>
+        <w:rPr>
+          <w:rFonts w:ascii="Times New Roman" w:eastAsia="Times New Roman" w:hAnsi="Times New Roman" w:cs="Times New Roman"/>
+          <w:sz w:val="24"/>
+          <w:szCs w:val="24"/>
+        </w:rPr>
+        <w:t xml:space="preserve"> un</w:t>
+      </w:r>
+      <w:r>
+        <w:rPr>
+          <w:rFonts w:ascii="Times New Roman" w:eastAsia="Times New Roman" w:hAnsi="Times New Roman" w:cs="Times New Roman"/>
+          <w:sz w:val="24"/>
+          <w:szCs w:val="24"/>
+        </w:rPr>
+        <w:t xml:space="preserve"> 89%, con documentación sólida y consenso pleno entre los participantes</w:t>
+      </w:r>
+      <w:r>
+        <w:rPr>
+          <w:rFonts w:ascii="Times New Roman" w:eastAsia="Times New Roman" w:hAnsi="Times New Roman" w:cs="Times New Roman"/>
+          <w:sz w:val="24"/>
+          <w:szCs w:val="24"/>
+        </w:rPr>
+        <w:t>,</w:t>
+      </w:r>
+      <w:r>
+        <w:rPr>
+          <w:rFonts w:ascii="Times New Roman" w:eastAsia="Times New Roman" w:hAnsi="Times New Roman" w:cs="Times New Roman"/>
+          <w:sz w:val="24"/>
+          <w:szCs w:val="24"/>
+        </w:rPr>
+        <w:t xml:space="preserve"> </w:t>
+      </w:r>
+      <w:r>
+        <w:rPr>
+          <w:rFonts w:ascii="Times New Roman" w:eastAsia="Times New Roman" w:hAnsi="Times New Roman" w:cs="Times New Roman"/>
+          <w:sz w:val="24"/>
+          <w:szCs w:val="24"/>
+        </w:rPr>
+        <w:t>s</w:t>
+      </w:r>
+      <w:r>
+        <w:rPr>
+          <w:rFonts w:ascii="Times New Roman" w:eastAsia="Times New Roman" w:hAnsi="Times New Roman" w:cs="Times New Roman"/>
+          <w:sz w:val="24"/>
+          <w:szCs w:val="24"/>
+        </w:rPr>
+        <w:t>in embargo, el área de contenido requiere atención, principalmente en la validación técnica y la planificación de pruebas, ya que aún no existen mecanismos formales para comprobar que la implementación cumple lo especificado.</w:t>
+      </w:r>
+    </w:p>
+    <w:p>
+      <w:pPr>
+        <w:numPr>
           <w:ilvl w:val="0"/>
           <w:numId w:val="3"/>
         </w:numPr>
@@ -7497,19 +11354,112 @@
           <w:sz w:val="24"/>
           <w:szCs w:val="24"/>
         </w:rPr>
-        <w:t>l éxito del RF01 debe servir como modelo para todos los futuros requisitos, asegurando que cualquier cambio o nuevo elemento pase por el mismo proceso de verificación de la calidad en la documentación, manteniendo la claridad, la trazabilidad y, especialmente, el consenso entre todas las partes.</w:t>
+        <w:t>l éxito del RF01 debe servir como modelo para todos los futuros requisitos, asegurando que cualquier cambio o nuevo elemento pase por el mismo proceso de verificación de la calidad en la documentación,</w:t>
+      </w:r>
+      <w:r>
+        <w:rPr>
+          <w:rFonts w:ascii="Times New Roman" w:eastAsia="Times New Roman" w:hAnsi="Times New Roman" w:cs="Times New Roman"/>
+          <w:sz w:val="24"/>
+          <w:szCs w:val="24"/>
+        </w:rPr>
+        <w:t xml:space="preserve"> </w:t>
+      </w:r>
+      <w:r>
+        <w:rPr>
+          <w:rFonts w:ascii="Times New Roman" w:eastAsia="Times New Roman" w:hAnsi="Times New Roman" w:cs="Times New Roman"/>
+          <w:sz w:val="24"/>
+          <w:szCs w:val="24"/>
+        </w:rPr>
+        <w:lastRenderedPageBreak/>
+        <w:t>manteniendo la claridad, la trazabilidad y, especialmente, el consenso entre todas las partes.</w:t>
       </w:r>
     </w:p>
     <w:p>
       <w:pPr>
-        <w:pStyle w:val="Prrafodelista"/>
         <w:numPr>
           <w:ilvl w:val="1"/>
           <w:numId w:val="3"/>
         </w:numPr>
-        <w:spacing w:before="280" w:after="280" w:line="240" w:lineRule="auto"/>
+        <w:spacing w:after="280" w:line="240" w:lineRule="auto"/>
         <w:jc w:val="both"/>
+        <w:rPr>
+          <w:rFonts w:ascii="Times New Roman" w:eastAsia="Times New Roman" w:hAnsi="Times New Roman" w:cs="Times New Roman"/>
+          <w:sz w:val="24"/>
+          <w:szCs w:val="24"/>
+        </w:rPr>
       </w:pPr>
+      <w:r>
+        <w:rPr>
+          <w:rFonts w:ascii="Times New Roman" w:eastAsia="Times New Roman" w:hAnsi="Times New Roman" w:cs="Times New Roman"/>
+          <w:sz w:val="24"/>
+          <w:szCs w:val="24"/>
+        </w:rPr>
+        <w:t>Se recomienda diseñar un plan formal de validación y pruebas funcionales para RF05, definiendo criterios de aceptación y mecanismos de seguimiento de cambios</w:t>
+      </w:r>
+      <w:r>
+        <w:rPr>
+          <w:rFonts w:ascii="Times New Roman" w:eastAsia="Times New Roman" w:hAnsi="Times New Roman" w:cs="Times New Roman"/>
+          <w:sz w:val="24"/>
+          <w:szCs w:val="24"/>
+        </w:rPr>
+        <w:t>,</w:t>
+      </w:r>
+      <w:r>
+        <w:rPr>
+          <w:rFonts w:ascii="Times New Roman" w:eastAsia="Times New Roman" w:hAnsi="Times New Roman" w:cs="Times New Roman"/>
+          <w:sz w:val="24"/>
+          <w:szCs w:val="24"/>
+        </w:rPr>
+        <w:t xml:space="preserve"> </w:t>
+      </w:r>
+      <w:r>
+        <w:rPr>
+          <w:rFonts w:ascii="Times New Roman" w:eastAsia="Times New Roman" w:hAnsi="Times New Roman" w:cs="Times New Roman"/>
+          <w:sz w:val="24"/>
+          <w:szCs w:val="24"/>
+        </w:rPr>
+        <w:t>a</w:t>
+      </w:r>
+      <w:r>
+        <w:rPr>
+          <w:rFonts w:ascii="Times New Roman" w:eastAsia="Times New Roman" w:hAnsi="Times New Roman" w:cs="Times New Roman"/>
+          <w:sz w:val="24"/>
+          <w:szCs w:val="24"/>
+        </w:rPr>
+        <w:t>demás, incorporar revisiones con usuarios finales (cuidadores o familiares) permitirá validar su usabilidad y pertinencia práctica</w:t>
+      </w:r>
+      <w:r>
+        <w:rPr>
+          <w:rFonts w:ascii="Times New Roman" w:eastAsia="Times New Roman" w:hAnsi="Times New Roman" w:cs="Times New Roman"/>
+          <w:sz w:val="24"/>
+          <w:szCs w:val="24"/>
+        </w:rPr>
+        <w:t>,</w:t>
+      </w:r>
+      <w:r>
+        <w:rPr>
+          <w:rFonts w:ascii="Times New Roman" w:eastAsia="Times New Roman" w:hAnsi="Times New Roman" w:cs="Times New Roman"/>
+          <w:sz w:val="24"/>
+          <w:szCs w:val="24"/>
+        </w:rPr>
+        <w:t xml:space="preserve"> </w:t>
+      </w:r>
+      <w:r>
+        <w:rPr>
+          <w:rFonts w:ascii="Times New Roman" w:eastAsia="Times New Roman" w:hAnsi="Times New Roman" w:cs="Times New Roman"/>
+          <w:sz w:val="24"/>
+          <w:szCs w:val="24"/>
+        </w:rPr>
+        <w:t>f</w:t>
+      </w:r>
+      <w:r>
+        <w:rPr>
+          <w:rFonts w:ascii="Times New Roman" w:eastAsia="Times New Roman" w:hAnsi="Times New Roman" w:cs="Times New Roman"/>
+          <w:sz w:val="24"/>
+          <w:szCs w:val="24"/>
+        </w:rPr>
+        <w:t>inalmente, mantener el control de versiones del requisito garantizará su trazabilidad a lo largo del ciclo de desarrollo.</w:t>
+      </w:r>
     </w:p>
     <w:p>
       <w:pPr>
@@ -7527,7 +11477,7 @@
       </w:r>
     </w:p>
     <w:sectPr>
-      <w:headerReference w:type="default" r:id="rId12"/>
+      <w:headerReference w:type="default" r:id="rId13"/>
       <w:pgSz w:w="11906" w:h="16838"/>
       <w:pgMar w:top="1417" w:right="1701" w:bottom="1417" w:left="1701" w:header="708" w:footer="708" w:gutter="0"/>
       <w:pgNumType w:start="1"/>
@@ -8714,6 +12664,8 @@
   <w:style w:type="table" w:default="1" w:styleId="Tablanormal">
     <w:name w:val="Normal Table"/>
     <w:uiPriority w:val="99"/>
+    <w:semiHidden/>
+    <w:unhideWhenUsed/>
     <w:tblPr>
       <w:tblInd w:w="0" w:type="dxa"/>
       <w:tblCellMar>
@@ -9190,6 +13142,220 @@
 </c:chartSpace>
 </file>
 
+<file path=word/charts/chart2.xml><?xml version="1.0" encoding="utf-8"?>
+<c:chartSpace xmlns:c="http://schemas.openxmlformats.org/drawingml/2006/chart" xmlns:a="http://schemas.openxmlformats.org/drawingml/2006/main" xmlns:r="http://schemas.openxmlformats.org/officeDocument/2006/relationships" xmlns:c16r2="http://schemas.microsoft.com/office/drawing/2015/06/chart">
+  <c:date1904 val="0"/>
+  <c:lang val="es-ES"/>
+  <c:roundedCorners val="1"/>
+  <mc:AlternateContent xmlns:mc="http://schemas.openxmlformats.org/markup-compatibility/2006">
+    <mc:Choice xmlns:c14="http://schemas.microsoft.com/office/drawing/2007/8/2/chart" Requires="c14">
+      <c14:style val="102"/>
+    </mc:Choice>
+    <mc:Fallback>
+      <c:style val="2"/>
+    </mc:Fallback>
+  </mc:AlternateContent>
+  <c:chart>
+    <c:title>
+      <c:tx>
+        <c:rich>
+          <a:bodyPr/>
+          <a:lstStyle/>
+          <a:p>
+            <a:pPr lvl="0">
+              <a:defRPr b="1" i="0">
+                <a:solidFill>
+                  <a:srgbClr val="757575"/>
+                </a:solidFill>
+                <a:latin typeface="+mn-lt"/>
+              </a:defRPr>
+            </a:pPr>
+            <a:r>
+              <a:rPr lang="es-EC" b="1" i="0">
+                <a:solidFill>
+                  <a:srgbClr val="757575"/>
+                </a:solidFill>
+                <a:latin typeface="+mn-lt"/>
+              </a:rPr>
+              <a:t>CRITERIO DE CALIDAD </a:t>
+            </a:r>
+          </a:p>
+        </c:rich>
+      </c:tx>
+      <c:layout>
+        <c:manualLayout>
+          <c:xMode val="edge"/>
+          <c:yMode val="edge"/>
+          <c:x val="0.30949300087489068"/>
+          <c:y val="6.0185185185185182E-2"/>
+        </c:manualLayout>
+      </c:layout>
+      <c:overlay val="0"/>
+    </c:title>
+    <c:autoTitleDeleted val="0"/>
+    <c:view3D>
+      <c:rotX val="50"/>
+      <c:rotY val="0"/>
+      <c:rAngAx val="1"/>
+    </c:view3D>
+    <c:floor>
+      <c:thickness val="0"/>
+    </c:floor>
+    <c:sideWall>
+      <c:thickness val="0"/>
+    </c:sideWall>
+    <c:backWall>
+      <c:thickness val="0"/>
+    </c:backWall>
+    <c:plotArea>
+      <c:layout/>
+      <c:pie3DChart>
+        <c:varyColors val="1"/>
+        <c:ser>
+          <c:idx val="0"/>
+          <c:order val="0"/>
+          <c:dPt>
+            <c:idx val="0"/>
+            <c:bubble3D val="0"/>
+            <c:spPr>
+              <a:solidFill>
+                <a:srgbClr val="4F81BD"/>
+              </a:solidFill>
+            </c:spPr>
+            <c:extLst>
+              <c:ext xmlns:c16="http://schemas.microsoft.com/office/drawing/2014/chart" uri="{C3380CC4-5D6E-409C-BE32-E72D297353CC}">
+                <c16:uniqueId val="{00000001-F95E-4135-8FAC-95F102A9E97B}"/>
+              </c:ext>
+            </c:extLst>
+          </c:dPt>
+          <c:dPt>
+            <c:idx val="1"/>
+            <c:bubble3D val="0"/>
+            <c:spPr>
+              <a:solidFill>
+                <a:srgbClr val="C0504D"/>
+              </a:solidFill>
+            </c:spPr>
+            <c:extLst>
+              <c:ext xmlns:c16="http://schemas.microsoft.com/office/drawing/2014/chart" uri="{C3380CC4-5D6E-409C-BE32-E72D297353CC}">
+                <c16:uniqueId val="{00000003-F95E-4135-8FAC-95F102A9E97B}"/>
+              </c:ext>
+            </c:extLst>
+          </c:dPt>
+          <c:dPt>
+            <c:idx val="2"/>
+            <c:bubble3D val="0"/>
+            <c:spPr>
+              <a:solidFill>
+                <a:srgbClr val="9BBB59"/>
+              </a:solidFill>
+            </c:spPr>
+            <c:extLst>
+              <c:ext xmlns:c16="http://schemas.microsoft.com/office/drawing/2014/chart" uri="{C3380CC4-5D6E-409C-BE32-E72D297353CC}">
+                <c16:uniqueId val="{00000005-F95E-4135-8FAC-95F102A9E97B}"/>
+              </c:ext>
+            </c:extLst>
+          </c:dPt>
+          <c:dLbls>
+            <c:spPr>
+              <a:noFill/>
+              <a:ln>
+                <a:noFill/>
+              </a:ln>
+              <a:effectLst/>
+            </c:spPr>
+            <c:showLegendKey val="0"/>
+            <c:showVal val="0"/>
+            <c:showCatName val="0"/>
+            <c:showSerName val="0"/>
+            <c:showPercent val="1"/>
+            <c:showBubbleSize val="0"/>
+            <c:showLeaderLines val="1"/>
+            <c:extLst>
+              <c:ext xmlns:c15="http://schemas.microsoft.com/office/drawing/2012/chart" uri="{CE6537A1-D6FC-4f65-9D91-7224C49458BB}"/>
+            </c:extLst>
+          </c:dLbls>
+          <c:cat>
+            <c:strRef>
+              <c:f>'MODELO LISTA DE COMPROBACION - '!$B$41:$B$43</c:f>
+              <c:strCache>
+                <c:ptCount val="3"/>
+                <c:pt idx="0">
+                  <c:v>CONTENIDO </c:v>
+                </c:pt>
+                <c:pt idx="1">
+                  <c:v>DOCUMENTACIÓN</c:v>
+                </c:pt>
+                <c:pt idx="2">
+                  <c:v>NIVEL DE ACUERDO</c:v>
+                </c:pt>
+              </c:strCache>
+            </c:strRef>
+          </c:cat>
+          <c:val>
+            <c:numRef>
+              <c:f>'MODELO LISTA DE COMPROBACION - '!$C$41:$C$43</c:f>
+              <c:numCache>
+                <c:formatCode>General</c:formatCode>
+                <c:ptCount val="3"/>
+                <c:pt idx="0">
+                  <c:v>67</c:v>
+                </c:pt>
+                <c:pt idx="1">
+                  <c:v>100</c:v>
+                </c:pt>
+                <c:pt idx="2">
+                  <c:v>100</c:v>
+                </c:pt>
+              </c:numCache>
+            </c:numRef>
+          </c:val>
+          <c:extLst>
+            <c:ext xmlns:c16="http://schemas.microsoft.com/office/drawing/2014/chart" uri="{C3380CC4-5D6E-409C-BE32-E72D297353CC}">
+              <c16:uniqueId val="{00000006-F95E-4135-8FAC-95F102A9E97B}"/>
+            </c:ext>
+          </c:extLst>
+        </c:ser>
+        <c:dLbls>
+          <c:showLegendKey val="0"/>
+          <c:showVal val="0"/>
+          <c:showCatName val="0"/>
+          <c:showSerName val="0"/>
+          <c:showPercent val="0"/>
+          <c:showBubbleSize val="0"/>
+          <c:showLeaderLines val="1"/>
+        </c:dLbls>
+      </c:pie3DChart>
+    </c:plotArea>
+    <c:legend>
+      <c:legendPos val="r"/>
+      <c:overlay val="0"/>
+      <c:txPr>
+        <a:bodyPr/>
+        <a:lstStyle/>
+        <a:p>
+          <a:pPr lvl="0">
+            <a:defRPr b="0">
+              <a:solidFill>
+                <a:srgbClr val="1A1A1A"/>
+              </a:solidFill>
+              <a:latin typeface="+mn-lt"/>
+            </a:defRPr>
+          </a:pPr>
+          <a:endParaRPr lang="es-EC"/>
+        </a:p>
+      </c:txPr>
+    </c:legend>
+    <c:plotVisOnly val="1"/>
+    <c:dispBlanksAs val="zero"/>
+    <c:showDLblsOverMax val="1"/>
+  </c:chart>
+  <c:externalData r:id="rId1">
+    <c:autoUpdate val="0"/>
+  </c:externalData>
+</c:chartSpace>
+</file>
+
 <file path=word/theme/theme1.xml><?xml version="1.0" encoding="utf-8"?>
 <a:theme xmlns:a="http://schemas.openxmlformats.org/drawingml/2006/main" name="Office Theme">
   <a:themeElements>
@@ -9511,6 +13677,23 @@
 </file>
 
 <file path=customXml/item1.xml><?xml version="1.0" encoding="utf-8"?>
+<p:properties xmlns:p="http://schemas.microsoft.com/office/2006/metadata/properties" xmlns:xsi="http://www.w3.org/2001/XMLSchema-instance" xmlns:pc="http://schemas.microsoft.com/office/infopath/2007/PartnerControls">
+  <documentManagement>
+    <_activity xmlns="40f10d32-31bf-4e81-8c45-a99213fe73ab" xsi:nil="true"/>
+  </documentManagement>
+</p:properties>
+</file>
+
+<file path=customXml/item2.xml><?xml version="1.0" encoding="utf-8"?>
+<?mso-contentType ?>
+<FormTemplates xmlns="http://schemas.microsoft.com/sharepoint/v3/contenttype/forms">
+  <Display>DocumentLibraryForm</Display>
+  <Edit>DocumentLibraryForm</Edit>
+  <New>DocumentLibraryForm</New>
+</FormTemplates>
+</file>
+
+<file path=customXml/item3.xml><?xml version="1.0" encoding="utf-8"?>
 <ct:contentTypeSchema xmlns:ct="http://schemas.microsoft.com/office/2006/metadata/contentType" xmlns:ma="http://schemas.microsoft.com/office/2006/metadata/properties/metaAttributes" ct:_="" ma:_="" ma:contentTypeName="Documento" ma:contentTypeID="0x010100DE3FA5CBC6A0D94088A2D70CC2304FE1" ma:contentTypeVersion="12" ma:contentTypeDescription="Crear nuevo documento." ma:contentTypeScope="" ma:versionID="a7ab78e2ac8187a7775908a2fda268fb">
   <xsd:schema xmlns:xsd="http://www.w3.org/2001/XMLSchema" xmlns:xs="http://www.w3.org/2001/XMLSchema" xmlns:p="http://schemas.microsoft.com/office/2006/metadata/properties" xmlns:ns3="40f10d32-31bf-4e81-8c45-a99213fe73ab" targetNamespace="http://schemas.microsoft.com/office/2006/metadata/properties" ma:root="true" ma:fieldsID="f33fc866bddff1030264e4d054f4b4d1" ns3:_="">
     <xsd:import namespace="40f10d32-31bf-4e81-8c45-a99213fe73ab"/>
@@ -9706,24 +13889,31 @@
 </ct:contentTypeSchema>
 </file>
 
-<file path=customXml/item2.xml><?xml version="1.0" encoding="utf-8"?>
-<?mso-contentType ?>
-<FormTemplates xmlns="http://schemas.microsoft.com/sharepoint/v3/contenttype/forms">
-  <Display>DocumentLibraryForm</Display>
-  <Edit>DocumentLibraryForm</Edit>
-  <New>DocumentLibraryForm</New>
-</FormTemplates>
+<file path=customXml/itemProps1.xml><?xml version="1.0" encoding="utf-8"?>
+<ds:datastoreItem xmlns:ds="http://schemas.openxmlformats.org/officeDocument/2006/customXml" ds:itemID="{6BE3CDD2-9164-4A0D-B4D5-32841F624CE9}">
+  <ds:schemaRefs>
+    <ds:schemaRef ds:uri="http://purl.org/dc/terms/"/>
+    <ds:schemaRef ds:uri="http://schemas.microsoft.com/office/2006/documentManagement/types"/>
+    <ds:schemaRef ds:uri="40f10d32-31bf-4e81-8c45-a99213fe73ab"/>
+    <ds:schemaRef ds:uri="http://schemas.microsoft.com/office/2006/metadata/properties"/>
+    <ds:schemaRef ds:uri="http://schemas.microsoft.com/office/infopath/2007/PartnerControls"/>
+    <ds:schemaRef ds:uri="http://www.w3.org/XML/1998/namespace"/>
+    <ds:schemaRef ds:uri="http://purl.org/dc/dcmitype/"/>
+    <ds:schemaRef ds:uri="http://purl.org/dc/elements/1.1/"/>
+    <ds:schemaRef ds:uri="http://schemas.openxmlformats.org/package/2006/metadata/core-properties"/>
+  </ds:schemaRefs>
+</ds:datastoreItem>
 </file>
 
-<file path=customXml/item3.xml><?xml version="1.0" encoding="utf-8"?>
-<p:properties xmlns:p="http://schemas.microsoft.com/office/2006/metadata/properties" xmlns:xsi="http://www.w3.org/2001/XMLSchema-instance" xmlns:pc="http://schemas.microsoft.com/office/infopath/2007/PartnerControls">
-  <documentManagement>
-    <_activity xmlns="40f10d32-31bf-4e81-8c45-a99213fe73ab" xsi:nil="true"/>
-  </documentManagement>
-</p:properties>
+<file path=customXml/itemProps2.xml><?xml version="1.0" encoding="utf-8"?>
+<ds:datastoreItem xmlns:ds="http://schemas.openxmlformats.org/officeDocument/2006/customXml" ds:itemID="{97EF6DD0-4861-43F0-9528-E66A1AC06974}">
+  <ds:schemaRefs>
+    <ds:schemaRef ds:uri="http://schemas.microsoft.com/sharepoint/v3/contenttype/forms"/>
+  </ds:schemaRefs>
+</ds:datastoreItem>
 </file>
 
-<file path=customXml/itemProps1.xml><?xml version="1.0" encoding="utf-8"?>
+<file path=customXml/itemProps3.xml><?xml version="1.0" encoding="utf-8"?>
 <ds:datastoreItem xmlns:ds="http://schemas.openxmlformats.org/officeDocument/2006/customXml" ds:itemID="{A4D7263F-6121-49B4-84E9-2B86D81BE226}">
   <ds:schemaRefs>
     <ds:schemaRef ds:uri="http://schemas.microsoft.com/office/2006/metadata/contentType"/>
@@ -9739,28 +13929,4 @@
     <ds:schemaRef ds:uri="http://schemas.microsoft.com/internal/obd"/>
   </ds:schemaRefs>
 </ds:datastoreItem>
-</file>
-
-<file path=customXml/itemProps2.xml><?xml version="1.0" encoding="utf-8"?>
-<ds:datastoreItem xmlns:ds="http://schemas.openxmlformats.org/officeDocument/2006/customXml" ds:itemID="{97EF6DD0-4861-43F0-9528-E66A1AC06974}">
-  <ds:schemaRefs>
-    <ds:schemaRef ds:uri="http://schemas.microsoft.com/sharepoint/v3/contenttype/forms"/>
-  </ds:schemaRefs>
-</ds:datastoreItem>
-</file>
-
-<file path=customXml/itemProps3.xml><?xml version="1.0" encoding="utf-8"?>
-<ds:datastoreItem xmlns:ds="http://schemas.openxmlformats.org/officeDocument/2006/customXml" ds:itemID="{6BE3CDD2-9164-4A0D-B4D5-32841F624CE9}">
-  <ds:schemaRefs>
-    <ds:schemaRef ds:uri="http://schemas.microsoft.com/office/2006/metadata/properties"/>
-    <ds:schemaRef ds:uri="http://schemas.microsoft.com/office/infopath/2007/PartnerControls"/>
-    <ds:schemaRef ds:uri="http://purl.org/dc/terms/"/>
-    <ds:schemaRef ds:uri="http://purl.org/dc/elements/1.1/"/>
-    <ds:schemaRef ds:uri="40f10d32-31bf-4e81-8c45-a99213fe73ab"/>
-    <ds:schemaRef ds:uri="http://schemas.microsoft.com/office/2006/documentManagement/types"/>
-    <ds:schemaRef ds:uri="http://www.w3.org/XML/1998/namespace"/>
-    <ds:schemaRef ds:uri="http://schemas.openxmlformats.org/package/2006/metadata/core-properties"/>
-    <ds:schemaRef ds:uri="http://purl.org/dc/dcmitype/"/>
-  </ds:schemaRefs>
-</ds:datastoreItem>
 </file>
</xml_diff>